<commit_message>
Se agregan los requerimientos Funcionales
</commit_message>
<xml_diff>
--- a/Snakes_Ladders/docs/Requerimientos Funcionales.docx
+++ b/Snakes_Ladders/docs/Requerimientos Funcionales.docx
@@ -6,22 +6,1092 @@
     <w:p>
       <w:pPr>
         <w:jc w:val="center"/>
-      </w:pPr>
-      <w:r>
+        <w:rPr>
+          <w:b/>
+          <w:bCs/>
+          <w:color w:val="FF0000"/>
+          <w:sz w:val="32"/>
+          <w:szCs w:val="32"/>
+        </w:rPr>
+      </w:pPr>
+      <w:r>
+        <w:rPr>
+          <w:b/>
+          <w:bCs/>
+          <w:color w:val="FF0000"/>
+          <w:sz w:val="32"/>
+          <w:szCs w:val="32"/>
+        </w:rPr>
         <w:t>Requerimientos Funcionales:</w:t>
       </w:r>
     </w:p>
     <w:p>
       <w:pPr>
-        <w:pStyle w:val="Prrafodelista"/>
+        <w:jc w:val="center"/>
+        <w:rPr>
+          <w:b/>
+          <w:bCs/>
+          <w:color w:val="FF0000"/>
+        </w:rPr>
+      </w:pPr>
+    </w:p>
+    <w:p>
+      <w:pPr>
+        <w:pStyle w:val="1238"/>
+        <w:spacing w:before="0" w:beforeAutospacing="0" w:after="0" w:afterAutospacing="0"/>
+      </w:pPr>
+      <w:r>
+        <w:rPr>
+          <w:b/>
+          <w:bCs/>
+        </w:rPr>
+        <w:t>RF</w:t>
+      </w:r>
+      <w:r>
+        <w:rPr>
+          <w:b/>
+          <w:bCs/>
+        </w:rPr>
+        <w:t>1</w:t>
+      </w:r>
+      <w:r>
+        <w:rPr>
+          <w:b/>
+          <w:bCs/>
+        </w:rPr>
+        <w:t>:</w:t>
+      </w:r>
+      <w:r>
+        <w:t xml:space="preserve"> </w:t>
+      </w:r>
+      <w:r>
+        <w:t xml:space="preserve">Mostrar un menú sencillo con tres opciones. </w:t>
+      </w:r>
+    </w:p>
+    <w:p>
+      <w:pPr>
+        <w:pStyle w:val="1264"/>
         <w:numPr>
           <w:ilvl w:val="0"/>
-          <w:numId w:val="2"/>
+          <w:numId w:val="3"/>
         </w:numPr>
-      </w:pPr>
-      <w:r>
-        <w:t xml:space="preserve">RF1: </w:t>
-      </w:r>
+        <w:spacing w:before="0" w:beforeAutospacing="0" w:after="0" w:afterAutospacing="0" w:line="390" w:lineRule="atLeast"/>
+      </w:pPr>
+      <w:r>
+        <w:t xml:space="preserve">Imprimir la opción 1 y que esta cumpla con la función de inicializar el juego, </w:t>
+      </w:r>
+      <w:r>
+        <w:t>d</w:t>
+      </w:r>
+      <w:r>
+        <w:t xml:space="preserve">ejando en manos del usuario la configuración juego. </w:t>
+      </w:r>
+    </w:p>
+    <w:p>
+      <w:pPr>
+        <w:pStyle w:val="1316"/>
+        <w:numPr>
+          <w:ilvl w:val="0"/>
+          <w:numId w:val="3"/>
+        </w:numPr>
+        <w:spacing w:before="0" w:beforeAutospacing="0" w:after="0" w:afterAutospacing="0" w:line="390" w:lineRule="atLeast"/>
+      </w:pPr>
+      <w:r>
+        <w:t>Enseñar la opción 2 y que cumpla con la función de mostrar un tablero de</w:t>
+      </w:r>
+      <w:r>
+        <w:t xml:space="preserve"> </w:t>
+      </w:r>
+      <w:r>
+        <w:t xml:space="preserve">posiciones con los puntajes de los jugadores, su respectivo nickname y símbolo de juego. </w:t>
+      </w:r>
+    </w:p>
+    <w:p>
+      <w:pPr>
+        <w:pStyle w:val="185"/>
+        <w:numPr>
+          <w:ilvl w:val="0"/>
+          <w:numId w:val="3"/>
+        </w:numPr>
+        <w:spacing w:before="0" w:beforeAutospacing="0" w:after="0" w:afterAutospacing="0" w:line="390" w:lineRule="atLeast"/>
+      </w:pPr>
+      <w:r>
+        <w:t xml:space="preserve">Exponer la opción 3 y que cumpla con la función de salir del programa. </w:t>
+      </w:r>
+    </w:p>
+    <w:p>
+      <w:pPr>
+        <w:pStyle w:val="185"/>
+        <w:spacing w:before="0" w:beforeAutospacing="0" w:after="0" w:afterAutospacing="0" w:line="390" w:lineRule="atLeast"/>
+        <w:ind w:left="720"/>
+      </w:pPr>
+    </w:p>
+    <w:p>
+      <w:pPr>
+        <w:pStyle w:val="262"/>
+        <w:spacing w:before="0" w:beforeAutospacing="0" w:after="0" w:afterAutospacing="0" w:line="390" w:lineRule="atLeast"/>
+      </w:pPr>
+      <w:r>
+        <w:rPr>
+          <w:b/>
+          <w:bCs/>
+        </w:rPr>
+        <w:t>RF</w:t>
+      </w:r>
+      <w:r>
+        <w:rPr>
+          <w:b/>
+          <w:bCs/>
+        </w:rPr>
+        <w:t>2</w:t>
+      </w:r>
+      <w:r>
+        <w:rPr>
+          <w:b/>
+          <w:bCs/>
+        </w:rPr>
+        <w:t>:</w:t>
+      </w:r>
+      <w:r>
+        <w:t xml:space="preserve"> Representar al momento de iniciar la partida cada una de las casillas por medio de corchetes, con las casillas numeradas correctamente y con la ubicación de las escaleras y las serpientes. </w:t>
+      </w:r>
+    </w:p>
+    <w:p>
+      <w:pPr>
+        <w:pStyle w:val="185"/>
+        <w:spacing w:before="0" w:beforeAutospacing="0" w:after="0" w:afterAutospacing="0" w:line="390" w:lineRule="atLeast"/>
+      </w:pPr>
+    </w:p>
+    <w:p>
+      <w:pPr>
+        <w:pStyle w:val="255"/>
+        <w:spacing w:before="0" w:beforeAutospacing="0" w:after="0" w:afterAutospacing="0"/>
+        <w:rPr>
+          <w:b/>
+          <w:bCs/>
+        </w:rPr>
+      </w:pPr>
+    </w:p>
+    <w:p>
+      <w:pPr>
+        <w:pStyle w:val="255"/>
+        <w:spacing w:before="0" w:beforeAutospacing="0" w:after="0" w:afterAutospacing="0"/>
+        <w:rPr>
+          <w:rFonts w:ascii="Times" w:hAnsi="Times" w:cs="Times"/>
+          <w:color w:val="333333"/>
+        </w:rPr>
+      </w:pPr>
+      <w:r>
+        <w:rPr>
+          <w:b/>
+          <w:bCs/>
+        </w:rPr>
+        <w:t>RF</w:t>
+      </w:r>
+      <w:r>
+        <w:rPr>
+          <w:b/>
+          <w:bCs/>
+        </w:rPr>
+        <w:t>3</w:t>
+      </w:r>
+      <w:r>
+        <w:rPr>
+          <w:b/>
+          <w:bCs/>
+        </w:rPr>
+        <w:t>:</w:t>
+      </w:r>
+      <w:r>
+        <w:t xml:space="preserve"> </w:t>
+      </w:r>
+      <w:r>
+        <w:rPr>
+          <w:rFonts w:ascii="Times" w:hAnsi="Times" w:cs="Times"/>
+          <w:color w:val="000000"/>
+        </w:rPr>
+        <w:t>Permitir</w:t>
+      </w:r>
+      <w:r>
+        <w:rPr>
+          <w:color w:val="000000"/>
+        </w:rPr>
+        <w:t xml:space="preserve"> que un usuario pueda configurar el juego al momento de iniciar una </w:t>
+      </w:r>
+    </w:p>
+    <w:p>
+      <w:pPr>
+        <w:pStyle w:val="281"/>
+        <w:spacing w:before="0" w:beforeAutospacing="0" w:after="0" w:afterAutospacing="0" w:line="390" w:lineRule="atLeast"/>
+        <w:rPr>
+          <w:rFonts w:ascii="Times" w:hAnsi="Times" w:cs="Times"/>
+          <w:color w:val="333333"/>
+        </w:rPr>
+      </w:pPr>
+      <w:r>
+        <w:rPr>
+          <w:color w:val="000000"/>
+        </w:rPr>
+        <w:t xml:space="preserve">partida. </w:t>
+      </w:r>
+    </w:p>
+    <w:p>
+      <w:pPr>
+        <w:pStyle w:val="307"/>
+        <w:numPr>
+          <w:ilvl w:val="0"/>
+          <w:numId w:val="3"/>
+        </w:numPr>
+        <w:spacing w:before="0" w:beforeAutospacing="0" w:after="0" w:afterAutospacing="0" w:line="390" w:lineRule="atLeast"/>
+        <w:ind w:left="1020"/>
+        <w:rPr>
+          <w:rFonts w:ascii="Times" w:hAnsi="Times" w:cs="Times"/>
+          <w:color w:val="333333"/>
+        </w:rPr>
+      </w:pPr>
+      <w:r>
+        <w:rPr>
+          <w:color w:val="000000"/>
+        </w:rPr>
+        <w:t xml:space="preserve">Dejar que el usuario ingrese el tamaño del tablero en el que se va a jugar. Por ejemplo, 5 x 3, en donde 5 representa la cantidad de filas, y 3 la cantidad de </w:t>
+      </w:r>
+    </w:p>
+    <w:p>
+      <w:pPr>
+        <w:pStyle w:val="359"/>
+        <w:spacing w:before="0" w:beforeAutospacing="0" w:after="0" w:afterAutospacing="0" w:line="390" w:lineRule="atLeast"/>
+        <w:ind w:left="1020"/>
+        <w:rPr>
+          <w:rFonts w:ascii="Times" w:hAnsi="Times" w:cs="Times"/>
+          <w:color w:val="333333"/>
+        </w:rPr>
+      </w:pPr>
+      <w:r>
+        <w:rPr>
+          <w:color w:val="000000"/>
+        </w:rPr>
+        <w:t xml:space="preserve">columnas. </w:t>
+      </w:r>
+    </w:p>
+    <w:p>
+      <w:pPr>
+        <w:pStyle w:val="384"/>
+        <w:numPr>
+          <w:ilvl w:val="0"/>
+          <w:numId w:val="3"/>
+        </w:numPr>
+        <w:spacing w:before="0" w:beforeAutospacing="0" w:after="0" w:afterAutospacing="0" w:line="390" w:lineRule="atLeast"/>
+        <w:ind w:left="1020"/>
+        <w:rPr>
+          <w:rFonts w:ascii="Times" w:hAnsi="Times" w:cs="Times"/>
+          <w:color w:val="333333"/>
+        </w:rPr>
+      </w:pPr>
+      <w:r>
+        <w:rPr>
+          <w:color w:val="000000"/>
+        </w:rPr>
+        <w:t xml:space="preserve">Conceder al usuario la capacidad para que este asigne el número de escaleras y serpientes que serán parte de la partida. </w:t>
+      </w:r>
+    </w:p>
+    <w:p>
+      <w:pPr>
+        <w:pStyle w:val="436"/>
+        <w:numPr>
+          <w:ilvl w:val="0"/>
+          <w:numId w:val="3"/>
+        </w:numPr>
+        <w:spacing w:before="0" w:beforeAutospacing="0" w:after="0" w:afterAutospacing="0" w:line="405" w:lineRule="atLeast"/>
+        <w:ind w:left="1020"/>
+        <w:rPr>
+          <w:rFonts w:ascii="Times" w:hAnsi="Times" w:cs="Times"/>
+          <w:color w:val="333333"/>
+        </w:rPr>
+      </w:pPr>
+      <w:r>
+        <w:rPr>
+          <w:color w:val="000000"/>
+        </w:rPr>
+        <w:t xml:space="preserve"> Autorizar al usuario para que este asigne el número de jugadores que participarán en la partida. </w:t>
+      </w:r>
+    </w:p>
+    <w:p>
+      <w:pPr>
+        <w:pStyle w:val="488"/>
+        <w:numPr>
+          <w:ilvl w:val="0"/>
+          <w:numId w:val="3"/>
+        </w:numPr>
+        <w:spacing w:before="0" w:beforeAutospacing="0" w:after="0" w:afterAutospacing="0" w:line="390" w:lineRule="atLeast"/>
+        <w:ind w:left="1020"/>
+        <w:rPr>
+          <w:color w:val="000000"/>
+        </w:rPr>
+      </w:pPr>
+      <w:r>
+        <w:rPr>
+          <w:color w:val="000000"/>
+        </w:rPr>
+        <w:t xml:space="preserve"> Otorgar al usuario la capacidad para que este asigne el símbolo de cada uno de los jugadores que participarán en la partida.</w:t>
+      </w:r>
+    </w:p>
+    <w:p>
+      <w:pPr>
+        <w:pStyle w:val="514"/>
+        <w:spacing w:before="0" w:beforeAutospacing="0" w:after="0" w:afterAutospacing="0" w:line="390" w:lineRule="atLeast"/>
+        <w:rPr>
+          <w:color w:val="000000"/>
+        </w:rPr>
+      </w:pPr>
+    </w:p>
+    <w:p>
+      <w:pPr>
+        <w:pStyle w:val="566"/>
+        <w:spacing w:before="0" w:beforeAutospacing="0" w:after="0" w:afterAutospacing="0"/>
+      </w:pPr>
+      <w:r>
+        <w:rPr>
+          <w:b/>
+          <w:bCs/>
+        </w:rPr>
+        <w:t>RF</w:t>
+      </w:r>
+      <w:r>
+        <w:rPr>
+          <w:b/>
+          <w:bCs/>
+        </w:rPr>
+        <w:t>4</w:t>
+      </w:r>
+      <w:r>
+        <w:rPr>
+          <w:b/>
+          <w:bCs/>
+        </w:rPr>
+        <w:t>:</w:t>
+      </w:r>
+      <w:r>
+        <w:t xml:space="preserve"> </w:t>
+      </w:r>
+      <w:r>
+        <w:t>Representar a cada juga</w:t>
+      </w:r>
+      <w:r>
+        <w:t>dor</w:t>
+      </w:r>
+      <w:r>
+        <w:t xml:space="preserve"> cuando se encuentre en una casilla con cualquiera de los </w:t>
+      </w:r>
+    </w:p>
+    <w:p>
+      <w:pPr>
+        <w:pStyle w:val="592"/>
+        <w:spacing w:before="0" w:beforeAutospacing="0" w:after="0" w:afterAutospacing="0" w:line="390" w:lineRule="atLeast"/>
+      </w:pPr>
+      <w:r>
+        <w:t>s</w:t>
+      </w:r>
+      <w:r>
+        <w:t>ímbolos</w:t>
+      </w:r>
+      <w:r>
+        <w:t>.</w:t>
+      </w:r>
+    </w:p>
+    <w:p>
+      <w:pPr>
+        <w:pStyle w:val="617"/>
+        <w:numPr>
+          <w:ilvl w:val="0"/>
+          <w:numId w:val="3"/>
+        </w:numPr>
+        <w:spacing w:before="0" w:beforeAutospacing="0" w:after="0" w:afterAutospacing="0" w:line="390" w:lineRule="atLeast"/>
+        <w:ind w:left="1020"/>
+      </w:pPr>
+      <w:r>
+        <w:t xml:space="preserve">Mantener el mismo símbolo para cada usuario durante toda la partida. </w:t>
+      </w:r>
+    </w:p>
+    <w:p>
+      <w:pPr>
+        <w:pStyle w:val="617"/>
+        <w:numPr>
+          <w:ilvl w:val="0"/>
+          <w:numId w:val="3"/>
+        </w:numPr>
+        <w:spacing w:before="0" w:beforeAutospacing="0" w:after="0" w:afterAutospacing="0" w:line="390" w:lineRule="atLeast"/>
+        <w:ind w:left="1020"/>
+      </w:pPr>
+      <w:r>
+        <w:t xml:space="preserve">Permitir que al usuario se le asigne un símbolo de forma aleatoria al momento de iniciar una partida. </w:t>
+      </w:r>
+    </w:p>
+    <w:p>
+      <w:pPr>
+        <w:pStyle w:val="695"/>
+        <w:numPr>
+          <w:ilvl w:val="0"/>
+          <w:numId w:val="3"/>
+        </w:numPr>
+        <w:spacing w:before="0" w:beforeAutospacing="0" w:after="0" w:afterAutospacing="0" w:line="390" w:lineRule="atLeast"/>
+        <w:ind w:left="1020"/>
+      </w:pPr>
+      <w:r>
+        <w:lastRenderedPageBreak/>
+        <w:t xml:space="preserve">Permitir que el usuario asigne los símbolos de los jugadores al momento de iniciar una partida. </w:t>
+      </w:r>
+    </w:p>
+    <w:p>
+      <w:pPr>
+        <w:pStyle w:val="695"/>
+        <w:spacing w:before="0" w:beforeAutospacing="0" w:after="0" w:afterAutospacing="0" w:line="390" w:lineRule="atLeast"/>
+      </w:pPr>
+    </w:p>
+    <w:p>
+      <w:pPr>
+        <w:pStyle w:val="617"/>
+        <w:spacing w:before="0" w:beforeAutospacing="0" w:after="0" w:afterAutospacing="0" w:line="390" w:lineRule="atLeast"/>
+      </w:pPr>
+      <w:r>
+        <w:rPr>
+          <w:b/>
+          <w:bCs/>
+        </w:rPr>
+        <w:t>RF</w:t>
+      </w:r>
+      <w:r>
+        <w:rPr>
+          <w:b/>
+          <w:bCs/>
+        </w:rPr>
+        <w:t>5</w:t>
+      </w:r>
+      <w:r>
+        <w:rPr>
+          <w:b/>
+          <w:bCs/>
+        </w:rPr>
+        <w:t>:</w:t>
+      </w:r>
+      <w:r>
+        <w:t xml:space="preserve"> </w:t>
+      </w:r>
+      <w:r>
+        <w:t xml:space="preserve">Agregar el número de serpientes determinadas por el usuario al tablero. </w:t>
+      </w:r>
+    </w:p>
+    <w:p>
+      <w:pPr>
+        <w:pStyle w:val="617"/>
+        <w:numPr>
+          <w:ilvl w:val="0"/>
+          <w:numId w:val="3"/>
+        </w:numPr>
+        <w:spacing w:before="0" w:beforeAutospacing="0" w:after="0" w:afterAutospacing="0" w:line="390" w:lineRule="atLeast"/>
+        <w:ind w:left="1020"/>
+      </w:pPr>
+      <w:r>
+        <w:t xml:space="preserve">Identificar a cada una de las serpientes por medio de una letra mayúscula </w:t>
+      </w:r>
+    </w:p>
+    <w:p>
+      <w:pPr>
+        <w:pStyle w:val="617"/>
+        <w:spacing w:before="0" w:beforeAutospacing="0" w:after="0" w:afterAutospacing="0" w:line="390" w:lineRule="atLeast"/>
+        <w:ind w:left="1020"/>
+      </w:pPr>
+      <w:r>
+        <w:t xml:space="preserve">del alfabeto. </w:t>
+      </w:r>
+    </w:p>
+    <w:p>
+      <w:pPr>
+        <w:pStyle w:val="617"/>
+        <w:numPr>
+          <w:ilvl w:val="0"/>
+          <w:numId w:val="3"/>
+        </w:numPr>
+        <w:spacing w:before="0" w:beforeAutospacing="0" w:after="0" w:afterAutospacing="0" w:line="390" w:lineRule="atLeast"/>
+        <w:ind w:left="1020"/>
+      </w:pPr>
+      <w:r>
+        <w:t xml:space="preserve">Representar a una serpiente en el tablero de juego por medio de dos posiciones, en donde la posición de mayor valor representa la cabeza y la otra la cola. </w:t>
+      </w:r>
+    </w:p>
+    <w:p>
+      <w:pPr>
+        <w:pStyle w:val="617"/>
+        <w:numPr>
+          <w:ilvl w:val="0"/>
+          <w:numId w:val="3"/>
+        </w:numPr>
+        <w:spacing w:before="0" w:beforeAutospacing="0" w:after="0" w:afterAutospacing="0" w:line="390" w:lineRule="atLeast"/>
+        <w:ind w:left="1020"/>
+      </w:pPr>
+      <w:r>
+        <w:t xml:space="preserve">Prohibir que una serpiente esté en la casilla </w:t>
+      </w:r>
+      <w:proofErr w:type="spellStart"/>
+      <w:r>
+        <w:t>nxm</w:t>
+      </w:r>
+      <w:proofErr w:type="spellEnd"/>
+      <w:r>
+        <w:t xml:space="preserve"> del tablero de juego y que esté en la misma posición de inicio o fin de una escalera. </w:t>
+      </w:r>
+    </w:p>
+    <w:p>
+      <w:pPr>
+        <w:pStyle w:val="617"/>
+        <w:spacing w:before="0" w:beforeAutospacing="0" w:after="0" w:afterAutospacing="0" w:line="390" w:lineRule="atLeast"/>
+        <w:ind w:left="1020"/>
+      </w:pPr>
+    </w:p>
+    <w:p>
+      <w:pPr>
+        <w:pStyle w:val="617"/>
+        <w:spacing w:before="0" w:beforeAutospacing="0" w:after="0" w:afterAutospacing="0" w:line="390" w:lineRule="atLeast"/>
+      </w:pPr>
+      <w:r>
+        <w:rPr>
+          <w:b/>
+          <w:bCs/>
+        </w:rPr>
+        <w:t>RF</w:t>
+      </w:r>
+      <w:r>
+        <w:rPr>
+          <w:b/>
+          <w:bCs/>
+        </w:rPr>
+        <w:t>6</w:t>
+      </w:r>
+      <w:r>
+        <w:rPr>
+          <w:b/>
+          <w:bCs/>
+        </w:rPr>
+        <w:t>:</w:t>
+      </w:r>
+      <w:r>
+        <w:t xml:space="preserve"> </w:t>
+      </w:r>
+      <w:r>
+        <w:t xml:space="preserve">Agregar el número de escaleras determinadas por el usuario al tablero. </w:t>
+      </w:r>
+    </w:p>
+    <w:p>
+      <w:pPr>
+        <w:pStyle w:val="617"/>
+        <w:numPr>
+          <w:ilvl w:val="0"/>
+          <w:numId w:val="3"/>
+        </w:numPr>
+        <w:spacing w:before="0" w:beforeAutospacing="0" w:after="0" w:afterAutospacing="0" w:line="390" w:lineRule="atLeast"/>
+        <w:ind w:left="1020"/>
+      </w:pPr>
+      <w:r>
+        <w:t xml:space="preserve">Identificar cada una de las escaleras por medio de un número, el cual puede ir de 1 a e. </w:t>
+      </w:r>
+    </w:p>
+    <w:p>
+      <w:pPr>
+        <w:pStyle w:val="617"/>
+        <w:numPr>
+          <w:ilvl w:val="0"/>
+          <w:numId w:val="3"/>
+        </w:numPr>
+        <w:spacing w:before="0" w:beforeAutospacing="0" w:after="0" w:afterAutospacing="0" w:line="390" w:lineRule="atLeast"/>
+        <w:ind w:left="1020"/>
+      </w:pPr>
+      <w:r>
+        <w:t xml:space="preserve">Representar a una escalera en el tablero de juego por medio de dos posiciones, en donde la posición de mayor valor representa la posición de destino y la otra la posición inicial. </w:t>
+      </w:r>
+    </w:p>
+    <w:p>
+      <w:pPr>
+        <w:pStyle w:val="617"/>
+        <w:numPr>
+          <w:ilvl w:val="0"/>
+          <w:numId w:val="3"/>
+        </w:numPr>
+        <w:spacing w:before="0" w:beforeAutospacing="0" w:after="0" w:afterAutospacing="0" w:line="390" w:lineRule="atLeast"/>
+        <w:ind w:left="1020"/>
+      </w:pPr>
+      <w:r>
+        <w:t xml:space="preserve">Prohibir que una escalera esté en la casilla #1 del tablero de juego y que esté en la posición de inicio o fin de una serpiente. </w:t>
+      </w:r>
+    </w:p>
+    <w:p>
+      <w:pPr>
+        <w:pStyle w:val="617"/>
+        <w:spacing w:before="0" w:beforeAutospacing="0" w:after="0" w:afterAutospacing="0" w:line="390" w:lineRule="atLeast"/>
+      </w:pPr>
+    </w:p>
+    <w:p>
+      <w:pPr>
+        <w:pStyle w:val="185"/>
+        <w:spacing w:before="0" w:beforeAutospacing="0" w:after="0" w:afterAutospacing="0" w:line="390" w:lineRule="atLeast"/>
+      </w:pPr>
+    </w:p>
+    <w:p>
+      <w:pPr>
+        <w:pStyle w:val="262"/>
+        <w:spacing w:before="0" w:beforeAutospacing="0" w:after="0" w:afterAutospacing="0" w:line="390" w:lineRule="atLeast"/>
+      </w:pPr>
+      <w:r>
+        <w:rPr>
+          <w:b/>
+          <w:bCs/>
+        </w:rPr>
+        <w:t>RF</w:t>
+      </w:r>
+      <w:r>
+        <w:rPr>
+          <w:b/>
+          <w:bCs/>
+        </w:rPr>
+        <w:t>7</w:t>
+      </w:r>
+      <w:r>
+        <w:rPr>
+          <w:b/>
+          <w:bCs/>
+        </w:rPr>
+        <w:t>:</w:t>
+      </w:r>
+      <w:r>
+        <w:t xml:space="preserve"> Representar cada una de las casillas por medio de corchetes, con las casillas numeradas correctamente y con la ubicación de las escaleras y las serpientes. </w:t>
+      </w:r>
+    </w:p>
+    <w:p>
+      <w:pPr>
+        <w:pStyle w:val="262"/>
+        <w:spacing w:before="0" w:beforeAutospacing="0" w:after="0" w:afterAutospacing="0" w:line="390" w:lineRule="atLeast"/>
+      </w:pPr>
+    </w:p>
+    <w:p>
+      <w:pPr>
+        <w:pStyle w:val="417"/>
+        <w:spacing w:before="0" w:beforeAutospacing="0" w:after="0" w:afterAutospacing="0"/>
+      </w:pPr>
+      <w:r>
+        <w:rPr>
+          <w:b/>
+          <w:bCs/>
+        </w:rPr>
+        <w:t>RF8:</w:t>
+      </w:r>
+      <w:r>
+        <w:t xml:space="preserve"> Mostrar constantemente la posición de los jugadores en las casillas, las escaleras y </w:t>
+      </w:r>
+    </w:p>
+    <w:p>
+      <w:pPr>
+        <w:pStyle w:val="443"/>
+        <w:spacing w:before="0" w:beforeAutospacing="0" w:after="0" w:afterAutospacing="0" w:line="390" w:lineRule="atLeast"/>
+      </w:pPr>
+      <w:r>
+        <w:t xml:space="preserve">las serpientes en el tablero de juego. </w:t>
+      </w:r>
+    </w:p>
+    <w:p>
+      <w:pPr>
+        <w:pStyle w:val="262"/>
+        <w:spacing w:before="0" w:beforeAutospacing="0" w:after="0" w:afterAutospacing="0" w:line="390" w:lineRule="atLeast"/>
+      </w:pPr>
+    </w:p>
+    <w:p>
+      <w:pPr>
+        <w:pStyle w:val="443"/>
+        <w:spacing w:before="0" w:beforeAutospacing="0" w:after="0" w:afterAutospacing="0" w:line="390" w:lineRule="atLeast"/>
+      </w:pPr>
+      <w:r>
+        <w:rPr>
+          <w:b/>
+          <w:bCs/>
+        </w:rPr>
+        <w:t>RF9:</w:t>
+      </w:r>
+      <w:r>
+        <w:t xml:space="preserve"> Permitir que un jugador ingrese un salto de línea para poder tirar un dado y avanzar </w:t>
+      </w:r>
+    </w:p>
+    <w:p>
+      <w:pPr>
+        <w:pStyle w:val="443"/>
+        <w:spacing w:before="0" w:beforeAutospacing="0" w:after="0" w:afterAutospacing="0" w:line="390" w:lineRule="atLeast"/>
+      </w:pPr>
+      <w:r>
+        <w:t xml:space="preserve">de posiciones en el tablero de juego dependiendo del número que representa el dado. </w:t>
+      </w:r>
+    </w:p>
+    <w:p>
+      <w:pPr>
+        <w:pStyle w:val="443"/>
+        <w:spacing w:before="0" w:beforeAutospacing="0" w:after="0" w:afterAutospacing="0" w:line="390" w:lineRule="atLeast"/>
+      </w:pPr>
+    </w:p>
+    <w:p>
+      <w:pPr>
+        <w:pStyle w:val="443"/>
+        <w:spacing w:before="0" w:beforeAutospacing="0" w:after="0" w:afterAutospacing="0" w:line="390" w:lineRule="atLeast"/>
+      </w:pPr>
+      <w:r>
+        <w:rPr>
+          <w:b/>
+          <w:bCs/>
+        </w:rPr>
+        <w:t>RF10:</w:t>
+      </w:r>
+      <w:r>
+        <w:t xml:space="preserve"> Dejar que un jugador baje si cae en la posición donde está la cabeza de una serpiente o suba si cae a la posición de inicio de una escalera. </w:t>
+      </w:r>
+    </w:p>
+    <w:p>
+      <w:pPr>
+        <w:pStyle w:val="443"/>
+        <w:spacing w:before="0" w:beforeAutospacing="0" w:after="0" w:afterAutospacing="0" w:line="390" w:lineRule="atLeast"/>
+      </w:pPr>
+    </w:p>
+    <w:p>
+      <w:pPr>
+        <w:pStyle w:val="650"/>
+        <w:spacing w:before="0" w:beforeAutospacing="0" w:after="0" w:afterAutospacing="0"/>
+        <w:rPr>
+          <w:b/>
+          <w:bCs/>
+        </w:rPr>
+      </w:pPr>
+    </w:p>
+    <w:p>
+      <w:pPr>
+        <w:pStyle w:val="650"/>
+        <w:spacing w:before="0" w:beforeAutospacing="0" w:after="0" w:afterAutospacing="0"/>
+      </w:pPr>
+      <w:r>
+        <w:rPr>
+          <w:b/>
+          <w:bCs/>
+        </w:rPr>
+        <w:t>RF11:</w:t>
+      </w:r>
+      <w:r>
+        <w:t xml:space="preserve"> Enseñar el tablero con toda su información correspondiente al digitar la palabra </w:t>
+      </w:r>
+    </w:p>
+    <w:p>
+      <w:pPr>
+        <w:pStyle w:val="676"/>
+        <w:spacing w:before="0" w:beforeAutospacing="0" w:after="0" w:afterAutospacing="0" w:line="390" w:lineRule="atLeast"/>
+      </w:pPr>
+      <w:r>
+        <w:t>“</w:t>
+      </w:r>
+      <w:proofErr w:type="spellStart"/>
+      <w:r>
+        <w:t>num</w:t>
+      </w:r>
+      <w:proofErr w:type="spellEnd"/>
+      <w:r>
+        <w:t xml:space="preserve">” e ingresar un salto de línea. </w:t>
+      </w:r>
+    </w:p>
+    <w:p>
+      <w:pPr>
+        <w:pStyle w:val="676"/>
+        <w:spacing w:before="0" w:beforeAutospacing="0" w:after="0" w:afterAutospacing="0" w:line="390" w:lineRule="atLeast"/>
+      </w:pPr>
+    </w:p>
+    <w:p>
+      <w:pPr>
+        <w:pStyle w:val="728"/>
+        <w:spacing w:before="0" w:beforeAutospacing="0" w:after="0" w:afterAutospacing="0"/>
+      </w:pPr>
+      <w:r>
+        <w:rPr>
+          <w:b/>
+          <w:bCs/>
+        </w:rPr>
+        <w:t>RF12:</w:t>
+      </w:r>
+      <w:r>
+        <w:t xml:space="preserve"> </w:t>
+      </w:r>
+      <w:r>
+        <w:t>Empezar el programa en modo simulación al digitar la palabra “simu</w:t>
+      </w:r>
+      <w:r>
+        <w:t>l</w:t>
+      </w:r>
+      <w:r>
+        <w:t xml:space="preserve">” e ingresar </w:t>
+      </w:r>
+    </w:p>
+    <w:p>
+      <w:pPr>
+        <w:pStyle w:val="754"/>
+        <w:spacing w:before="0" w:beforeAutospacing="0" w:after="0" w:afterAutospacing="0" w:line="405" w:lineRule="atLeast"/>
+      </w:pPr>
+      <w:r>
+        <w:t xml:space="preserve">un salto de línea. Cada jugador va a simular su turno cada 2 segundos después de que otro </w:t>
+      </w:r>
+    </w:p>
+    <w:p>
+      <w:pPr>
+        <w:pStyle w:val="779"/>
+        <w:spacing w:before="0" w:beforeAutospacing="0" w:after="0" w:afterAutospacing="0" w:line="390" w:lineRule="atLeast"/>
+      </w:pPr>
+      <w:r>
+        <w:t xml:space="preserve">jugador lo haya simulado. </w:t>
+      </w:r>
+    </w:p>
+    <w:p>
+      <w:pPr>
+        <w:pStyle w:val="779"/>
+        <w:spacing w:before="0" w:beforeAutospacing="0" w:after="0" w:afterAutospacing="0" w:line="390" w:lineRule="atLeast"/>
+      </w:pPr>
+    </w:p>
+    <w:p>
+      <w:pPr>
+        <w:pStyle w:val="754"/>
+        <w:spacing w:before="0" w:beforeAutospacing="0" w:after="0" w:afterAutospacing="0" w:line="405" w:lineRule="atLeast"/>
+      </w:pPr>
+      <w:r>
+        <w:rPr>
+          <w:rFonts w:ascii="Times" w:hAnsi="Times" w:cs="Times"/>
+          <w:b/>
+          <w:bCs/>
+          <w:color w:val="000000"/>
+        </w:rPr>
+        <w:t>RF13:</w:t>
+      </w:r>
+      <w:r>
+        <w:rPr>
+          <w:rFonts w:ascii="Times" w:hAnsi="Times" w:cs="Times"/>
+          <w:b/>
+          <w:bCs/>
+          <w:color w:val="000000"/>
+        </w:rPr>
+        <w:t xml:space="preserve"> </w:t>
+      </w:r>
+      <w:r>
+        <w:t xml:space="preserve">Mostrar las opciones del menú nuevamente sin cortar la partida actual al </w:t>
+      </w:r>
+    </w:p>
+    <w:p>
+      <w:pPr>
+        <w:pStyle w:val="754"/>
+        <w:spacing w:before="0" w:beforeAutospacing="0" w:after="0" w:afterAutospacing="0" w:line="405" w:lineRule="atLeast"/>
+        <w:rPr>
+          <w:color w:val="000000"/>
+          <w:sz w:val="34"/>
+          <w:szCs w:val="34"/>
+        </w:rPr>
+      </w:pPr>
+      <w:r>
+        <w:t>momento de ingresar “</w:t>
+      </w:r>
+      <w:r>
+        <w:t>menú</w:t>
+      </w:r>
+      <w:r>
+        <w:t>” y un salto de línea</w:t>
+      </w:r>
+      <w:r>
+        <w:rPr>
+          <w:color w:val="000000"/>
+          <w:sz w:val="34"/>
+          <w:szCs w:val="34"/>
+        </w:rPr>
+        <w:t xml:space="preserve">. </w:t>
+      </w:r>
+    </w:p>
+    <w:p>
+      <w:pPr>
+        <w:pStyle w:val="754"/>
+        <w:spacing w:before="0" w:beforeAutospacing="0" w:after="0" w:afterAutospacing="0" w:line="405" w:lineRule="atLeast"/>
+        <w:rPr>
+          <w:color w:val="000000"/>
+          <w:sz w:val="34"/>
+          <w:szCs w:val="34"/>
+        </w:rPr>
+      </w:pPr>
+    </w:p>
+    <w:p>
+      <w:pPr>
+        <w:pStyle w:val="754"/>
+        <w:spacing w:before="0" w:beforeAutospacing="0" w:after="0" w:afterAutospacing="0" w:line="405" w:lineRule="atLeast"/>
+        <w:rPr>
+          <w:rFonts w:ascii="Times" w:hAnsi="Times" w:cs="Times"/>
+          <w:color w:val="000000"/>
+        </w:rPr>
+      </w:pPr>
+      <w:r>
+        <w:rPr>
+          <w:rFonts w:ascii="Times" w:hAnsi="Times" w:cs="Times"/>
+          <w:b/>
+          <w:bCs/>
+          <w:color w:val="000000"/>
+        </w:rPr>
+        <w:t>R</w:t>
+      </w:r>
+      <w:r>
+        <w:rPr>
+          <w:rFonts w:ascii="Times" w:hAnsi="Times" w:cs="Times"/>
+          <w:b/>
+          <w:bCs/>
+          <w:color w:val="000000"/>
+        </w:rPr>
+        <w:t>F14:</w:t>
+      </w:r>
+      <w:r>
+        <w:rPr>
+          <w:rFonts w:ascii="Times" w:hAnsi="Times" w:cs="Times"/>
+          <w:color w:val="000000"/>
+        </w:rPr>
+        <w:t xml:space="preserve"> </w:t>
+      </w:r>
+      <w:r>
+        <w:rPr>
+          <w:rFonts w:ascii="Times" w:hAnsi="Times" w:cs="Times"/>
+          <w:color w:val="000000"/>
+        </w:rPr>
+        <w:t xml:space="preserve">Terminar el juego cuando un jugador llegue a la última casilla. </w:t>
+      </w:r>
+    </w:p>
+    <w:p>
+      <w:pPr>
+        <w:pStyle w:val="754"/>
+        <w:numPr>
+          <w:ilvl w:val="0"/>
+          <w:numId w:val="3"/>
+        </w:numPr>
+        <w:spacing w:before="0" w:beforeAutospacing="0" w:after="0" w:afterAutospacing="0" w:line="405" w:lineRule="atLeast"/>
+        <w:rPr>
+          <w:rFonts w:ascii="Times" w:hAnsi="Times" w:cs="Times"/>
+          <w:color w:val="000000"/>
+        </w:rPr>
+      </w:pPr>
+      <w:r>
+        <w:rPr>
+          <w:rFonts w:ascii="Times" w:hAnsi="Times" w:cs="Times"/>
+          <w:color w:val="000000"/>
+        </w:rPr>
+        <w:t xml:space="preserve">Imprimir el símbolo del jugador que ganó con el número de movimientos. </w:t>
+      </w:r>
+    </w:p>
+    <w:p>
+      <w:pPr>
+        <w:pStyle w:val="754"/>
+        <w:numPr>
+          <w:ilvl w:val="0"/>
+          <w:numId w:val="3"/>
+        </w:numPr>
+        <w:spacing w:before="0" w:beforeAutospacing="0" w:after="0" w:afterAutospacing="0" w:line="405" w:lineRule="atLeast"/>
+        <w:rPr>
+          <w:rFonts w:ascii="Times" w:hAnsi="Times" w:cs="Times"/>
+          <w:color w:val="000000"/>
+        </w:rPr>
+      </w:pPr>
+      <w:r>
+        <w:rPr>
+          <w:rFonts w:ascii="Times" w:hAnsi="Times" w:cs="Times"/>
+          <w:color w:val="000000"/>
+        </w:rPr>
+        <w:t xml:space="preserve">Pedir el nombre o nickname del jugador ganador y después se muestra el menú nuevamente. </w:t>
+      </w:r>
+    </w:p>
+    <w:p>
+      <w:pPr>
+        <w:pStyle w:val="754"/>
+        <w:spacing w:before="0" w:beforeAutospacing="0" w:after="0" w:afterAutospacing="0" w:line="405" w:lineRule="atLeast"/>
+        <w:rPr>
+          <w:rFonts w:ascii="Times" w:hAnsi="Times" w:cs="Times"/>
+          <w:color w:val="333333"/>
+          <w:sz w:val="34"/>
+          <w:szCs w:val="34"/>
+        </w:rPr>
+      </w:pPr>
+    </w:p>
+    <w:p>
+      <w:pPr>
+        <w:pStyle w:val="1064"/>
+        <w:spacing w:before="0" w:beforeAutospacing="0" w:after="0" w:afterAutospacing="0"/>
+      </w:pPr>
+      <w:r>
+        <w:rPr>
+          <w:b/>
+          <w:bCs/>
+        </w:rPr>
+        <w:t>RF15:</w:t>
+      </w:r>
+      <w:r>
+        <w:t xml:space="preserve"> Calcular el puntaje del jugador que ganó la partida, multiplicando la cantidad de </w:t>
+      </w:r>
+    </w:p>
+    <w:p>
+      <w:pPr>
+        <w:pStyle w:val="1090"/>
+        <w:spacing w:before="0" w:beforeAutospacing="0" w:after="0" w:afterAutospacing="0" w:line="390" w:lineRule="atLeast"/>
+      </w:pPr>
+      <w:r>
+        <w:t xml:space="preserve">movimientos que necesitó para ganar por la cantidad total de casillas del tablero. </w:t>
+      </w:r>
+    </w:p>
+    <w:p>
+      <w:pPr>
+        <w:pStyle w:val="779"/>
+        <w:spacing w:before="0" w:beforeAutospacing="0" w:after="0" w:afterAutospacing="0" w:line="390" w:lineRule="atLeast"/>
+      </w:pPr>
+    </w:p>
+    <w:p>
+      <w:pPr>
+        <w:pStyle w:val="676"/>
+        <w:spacing w:before="0" w:beforeAutospacing="0" w:after="0" w:afterAutospacing="0" w:line="390" w:lineRule="atLeast"/>
+      </w:pPr>
+    </w:p>
+    <w:p>
+      <w:pPr>
+        <w:pStyle w:val="443"/>
+        <w:spacing w:before="0" w:beforeAutospacing="0" w:after="0" w:afterAutospacing="0" w:line="390" w:lineRule="atLeast"/>
+      </w:pPr>
+    </w:p>
+    <w:p>
+      <w:pPr>
+        <w:pStyle w:val="185"/>
+        <w:spacing w:before="0" w:beforeAutospacing="0" w:after="0" w:afterAutospacing="0" w:line="390" w:lineRule="atLeast"/>
+      </w:pPr>
+    </w:p>
+    <w:p>
+      <w:pPr>
+        <w:pStyle w:val="1316"/>
+        <w:spacing w:before="0" w:beforeAutospacing="0" w:after="0" w:afterAutospacing="0" w:line="390" w:lineRule="atLeast"/>
+        <w:ind w:left="1020"/>
+        <w:rPr>
+          <w:rFonts w:ascii="Times" w:hAnsi="Times" w:cs="Times"/>
+          <w:color w:val="333333"/>
+          <w:sz w:val="34"/>
+          <w:szCs w:val="34"/>
+        </w:rPr>
+      </w:pPr>
+    </w:p>
+    <w:p>
+      <w:pPr>
+        <w:pStyle w:val="695"/>
+        <w:spacing w:before="0" w:beforeAutospacing="0" w:after="0" w:afterAutospacing="0" w:line="390" w:lineRule="atLeast"/>
+      </w:pPr>
+    </w:p>
+    <w:p>
+      <w:pPr>
+        <w:pStyle w:val="514"/>
+        <w:spacing w:before="0" w:beforeAutospacing="0" w:after="0" w:afterAutospacing="0" w:line="390" w:lineRule="atLeast"/>
+      </w:pPr>
+    </w:p>
+    <w:p>
+      <w:pPr>
+        <w:pStyle w:val="Prrafodelista"/>
+      </w:pPr>
     </w:p>
     <w:sectPr>
       <w:headerReference w:type="default" r:id="rId7"/>
@@ -122,6 +1192,119 @@
 <file path=word/numbering.xml><?xml version="1.0" encoding="utf-8"?>
 <w:numbering xmlns:wpc="http://schemas.microsoft.com/office/word/2010/wordprocessingCanvas" xmlns:cx="http://schemas.microsoft.com/office/drawing/2014/chartex" xmlns:cx1="http://schemas.microsoft.com/office/drawing/2015/9/8/chartex" xmlns:cx2="http://schemas.microsoft.com/office/drawing/2015/10/21/chartex" xmlns:cx3="http://schemas.microsoft.com/office/drawing/2016/5/9/chartex" xmlns:cx4="http://schemas.microsoft.com/office/drawing/2016/5/10/chartex" xmlns:cx5="http://schemas.microsoft.com/office/drawing/2016/5/11/chartex" xmlns:cx6="http://schemas.microsoft.com/office/drawing/2016/5/12/chartex" xmlns:cx7="http://schemas.microsoft.com/office/drawing/2016/5/13/chartex" xmlns:cx8="http://schemas.microsoft.com/office/drawing/2016/5/14/chartex" xmlns:mc="http://schemas.openxmlformats.org/markup-compatibility/2006" xmlns:aink="http://schemas.microsoft.com/office/drawing/2016/ink" xmlns:am3d="http://schemas.microsoft.com/office/drawing/2017/model3d" xmlns:o="urn:schemas-microsoft-com:office:office" xmlns:r="http://schemas.openxmlformats.org/officeDocument/2006/relationships" xmlns:m="http://schemas.openxmlformats.org/officeDocument/2006/math" xmlns:v="urn:schemas-microsoft-com:vml" xmlns:wp14="http://schemas.microsoft.com/office/word/2010/wordprocessingDrawing" xmlns:wp="http://schemas.openxmlformats.org/drawingml/2006/wordprocessingDrawing" xmlns:w10="urn:schemas-microsoft-com:office:word" xmlns:w="http://schemas.openxmlformats.org/wordprocessingml/2006/main" xmlns:w14="http://schemas.microsoft.com/office/word/2010/wordml" xmlns:w15="http://schemas.microsoft.com/office/word/2012/wordml" xmlns:w16cex="http://schemas.microsoft.com/office/word/2018/wordml/cex" xmlns:w16cid="http://schemas.microsoft.com/office/word/2016/wordml/cid" xmlns:w16="http://schemas.microsoft.com/office/word/2018/wordml" xmlns:w16sdtdh="http://schemas.microsoft.com/office/word/2020/wordml/sdtdatahash" xmlns:w16se="http://schemas.microsoft.com/office/word/2015/wordml/symex" xmlns:wpg="http://schemas.microsoft.com/office/word/2010/wordprocessingGroup" xmlns:wpi="http://schemas.microsoft.com/office/word/2010/wordprocessingInk" xmlns:wne="http://schemas.microsoft.com/office/word/2006/wordml" xmlns:wps="http://schemas.microsoft.com/office/word/2010/wordprocessingShape" mc:Ignorable="w14 w15 w16se w16cid w16 w16cex w16sdtdh wp14">
   <w:abstractNum w:abstractNumId="0" w15:restartNumberingAfterBreak="0">
+    <w:nsid w:val="3C776136"/>
+    <w:multiLevelType w:val="hybridMultilevel"/>
+    <w:tmpl w:val="0A047CEA"/>
+    <w:lvl w:ilvl="0" w:tplc="CE8A3D1E">
+      <w:numFmt w:val="bullet"/>
+      <w:lvlText w:val="-"/>
+      <w:lvlJc w:val="left"/>
+      <w:pPr>
+        <w:ind w:left="720" w:hanging="360"/>
+      </w:pPr>
+      <w:rPr>
+        <w:rFonts w:ascii="Times New Roman" w:eastAsia="Times New Roman" w:hAnsi="Times New Roman" w:cs="Times New Roman" w:hint="default"/>
+        <w:color w:val="000000"/>
+      </w:rPr>
+    </w:lvl>
+    <w:lvl w:ilvl="1" w:tplc="240A0003">
+      <w:start w:val="1"/>
+      <w:numFmt w:val="bullet"/>
+      <w:lvlText w:val="o"/>
+      <w:lvlJc w:val="left"/>
+      <w:pPr>
+        <w:ind w:left="1440" w:hanging="360"/>
+      </w:pPr>
+      <w:rPr>
+        <w:rFonts w:ascii="Courier New" w:hAnsi="Courier New" w:cs="Courier New" w:hint="default"/>
+      </w:rPr>
+    </w:lvl>
+    <w:lvl w:ilvl="2" w:tplc="240A0005" w:tentative="1">
+      <w:start w:val="1"/>
+      <w:numFmt w:val="bullet"/>
+      <w:lvlText w:val=""/>
+      <w:lvlJc w:val="left"/>
+      <w:pPr>
+        <w:ind w:left="2160" w:hanging="360"/>
+      </w:pPr>
+      <w:rPr>
+        <w:rFonts w:ascii="Wingdings" w:hAnsi="Wingdings" w:hint="default"/>
+      </w:rPr>
+    </w:lvl>
+    <w:lvl w:ilvl="3" w:tplc="240A0001" w:tentative="1">
+      <w:start w:val="1"/>
+      <w:numFmt w:val="bullet"/>
+      <w:lvlText w:val=""/>
+      <w:lvlJc w:val="left"/>
+      <w:pPr>
+        <w:ind w:left="2880" w:hanging="360"/>
+      </w:pPr>
+      <w:rPr>
+        <w:rFonts w:ascii="Symbol" w:hAnsi="Symbol" w:hint="default"/>
+      </w:rPr>
+    </w:lvl>
+    <w:lvl w:ilvl="4" w:tplc="240A0003" w:tentative="1">
+      <w:start w:val="1"/>
+      <w:numFmt w:val="bullet"/>
+      <w:lvlText w:val="o"/>
+      <w:lvlJc w:val="left"/>
+      <w:pPr>
+        <w:ind w:left="3600" w:hanging="360"/>
+      </w:pPr>
+      <w:rPr>
+        <w:rFonts w:ascii="Courier New" w:hAnsi="Courier New" w:cs="Courier New" w:hint="default"/>
+      </w:rPr>
+    </w:lvl>
+    <w:lvl w:ilvl="5" w:tplc="240A0005" w:tentative="1">
+      <w:start w:val="1"/>
+      <w:numFmt w:val="bullet"/>
+      <w:lvlText w:val=""/>
+      <w:lvlJc w:val="left"/>
+      <w:pPr>
+        <w:ind w:left="4320" w:hanging="360"/>
+      </w:pPr>
+      <w:rPr>
+        <w:rFonts w:ascii="Wingdings" w:hAnsi="Wingdings" w:hint="default"/>
+      </w:rPr>
+    </w:lvl>
+    <w:lvl w:ilvl="6" w:tplc="240A0001" w:tentative="1">
+      <w:start w:val="1"/>
+      <w:numFmt w:val="bullet"/>
+      <w:lvlText w:val=""/>
+      <w:lvlJc w:val="left"/>
+      <w:pPr>
+        <w:ind w:left="5040" w:hanging="360"/>
+      </w:pPr>
+      <w:rPr>
+        <w:rFonts w:ascii="Symbol" w:hAnsi="Symbol" w:hint="default"/>
+      </w:rPr>
+    </w:lvl>
+    <w:lvl w:ilvl="7" w:tplc="240A0003" w:tentative="1">
+      <w:start w:val="1"/>
+      <w:numFmt w:val="bullet"/>
+      <w:lvlText w:val="o"/>
+      <w:lvlJc w:val="left"/>
+      <w:pPr>
+        <w:ind w:left="5760" w:hanging="360"/>
+      </w:pPr>
+      <w:rPr>
+        <w:rFonts w:ascii="Courier New" w:hAnsi="Courier New" w:cs="Courier New" w:hint="default"/>
+      </w:rPr>
+    </w:lvl>
+    <w:lvl w:ilvl="8" w:tplc="240A0005" w:tentative="1">
+      <w:start w:val="1"/>
+      <w:numFmt w:val="bullet"/>
+      <w:lvlText w:val=""/>
+      <w:lvlJc w:val="left"/>
+      <w:pPr>
+        <w:ind w:left="6480" w:hanging="360"/>
+      </w:pPr>
+      <w:rPr>
+        <w:rFonts w:ascii="Wingdings" w:hAnsi="Wingdings" w:hint="default"/>
+      </w:rPr>
+    </w:lvl>
+  </w:abstractNum>
+  <w:abstractNum w:abstractNumId="1" w15:restartNumberingAfterBreak="0">
     <w:nsid w:val="4B4256A7"/>
     <w:multiLevelType w:val="hybridMultilevel"/>
     <w:tmpl w:val="5BBA6312"/>
@@ -233,7 +1416,7 @@
       </w:rPr>
     </w:lvl>
   </w:abstractNum>
-  <w:abstractNum w:abstractNumId="1" w15:restartNumberingAfterBreak="0">
+  <w:abstractNum w:abstractNumId="2" w15:restartNumberingAfterBreak="0">
     <w:nsid w:val="5A48423A"/>
     <w:multiLevelType w:val="hybridMultilevel"/>
     <w:tmpl w:val="E00AA1BC"/>
@@ -346,10 +1529,13 @@
     </w:lvl>
   </w:abstractNum>
   <w:num w:numId="1">
-    <w:abstractNumId w:val="0"/>
+    <w:abstractNumId w:val="1"/>
   </w:num>
   <w:num w:numId="2">
-    <w:abstractNumId w:val="1"/>
+    <w:abstractNumId w:val="2"/>
+  </w:num>
+  <w:num w:numId="3">
+    <w:abstractNumId w:val="0"/>
   </w:num>
 </w:numbering>
 </file>
@@ -835,6 +2021,930 @@
       <w:contextualSpacing/>
     </w:pPr>
   </w:style>
+  <w:style w:type="paragraph" w:customStyle="1" w:styleId="255">
+    <w:name w:val="255"/>
+    <w:basedOn w:val="Normal"/>
+    <w:rsid w:val="009E036C"/>
+    <w:pPr>
+      <w:spacing w:before="100" w:beforeAutospacing="1" w:after="100" w:afterAutospacing="1" w:line="240" w:lineRule="auto"/>
+    </w:pPr>
+    <w:rPr>
+      <w:rFonts w:ascii="Times New Roman" w:eastAsia="Times New Roman" w:hAnsi="Times New Roman" w:cs="Times New Roman"/>
+      <w:sz w:val="24"/>
+      <w:szCs w:val="24"/>
+      <w:lang w:eastAsia="es-CO"/>
+    </w:rPr>
+  </w:style>
+  <w:style w:type="paragraph" w:customStyle="1" w:styleId="281">
+    <w:name w:val="281"/>
+    <w:basedOn w:val="Normal"/>
+    <w:rsid w:val="009E036C"/>
+    <w:pPr>
+      <w:spacing w:before="100" w:beforeAutospacing="1" w:after="100" w:afterAutospacing="1" w:line="240" w:lineRule="auto"/>
+    </w:pPr>
+    <w:rPr>
+      <w:rFonts w:ascii="Times New Roman" w:eastAsia="Times New Roman" w:hAnsi="Times New Roman" w:cs="Times New Roman"/>
+      <w:sz w:val="24"/>
+      <w:szCs w:val="24"/>
+      <w:lang w:eastAsia="es-CO"/>
+    </w:rPr>
+  </w:style>
+  <w:style w:type="paragraph" w:customStyle="1" w:styleId="307">
+    <w:name w:val="307"/>
+    <w:basedOn w:val="Normal"/>
+    <w:rsid w:val="009E036C"/>
+    <w:pPr>
+      <w:spacing w:before="100" w:beforeAutospacing="1" w:after="100" w:afterAutospacing="1" w:line="240" w:lineRule="auto"/>
+    </w:pPr>
+    <w:rPr>
+      <w:rFonts w:ascii="Times New Roman" w:eastAsia="Times New Roman" w:hAnsi="Times New Roman" w:cs="Times New Roman"/>
+      <w:sz w:val="24"/>
+      <w:szCs w:val="24"/>
+      <w:lang w:eastAsia="es-CO"/>
+    </w:rPr>
+  </w:style>
+  <w:style w:type="paragraph" w:customStyle="1" w:styleId="333">
+    <w:name w:val="333"/>
+    <w:basedOn w:val="Normal"/>
+    <w:rsid w:val="009E036C"/>
+    <w:pPr>
+      <w:spacing w:before="100" w:beforeAutospacing="1" w:after="100" w:afterAutospacing="1" w:line="240" w:lineRule="auto"/>
+    </w:pPr>
+    <w:rPr>
+      <w:rFonts w:ascii="Times New Roman" w:eastAsia="Times New Roman" w:hAnsi="Times New Roman" w:cs="Times New Roman"/>
+      <w:sz w:val="24"/>
+      <w:szCs w:val="24"/>
+      <w:lang w:eastAsia="es-CO"/>
+    </w:rPr>
+  </w:style>
+  <w:style w:type="paragraph" w:customStyle="1" w:styleId="359">
+    <w:name w:val="359"/>
+    <w:basedOn w:val="Normal"/>
+    <w:rsid w:val="009E036C"/>
+    <w:pPr>
+      <w:spacing w:before="100" w:beforeAutospacing="1" w:after="100" w:afterAutospacing="1" w:line="240" w:lineRule="auto"/>
+    </w:pPr>
+    <w:rPr>
+      <w:rFonts w:ascii="Times New Roman" w:eastAsia="Times New Roman" w:hAnsi="Times New Roman" w:cs="Times New Roman"/>
+      <w:sz w:val="24"/>
+      <w:szCs w:val="24"/>
+      <w:lang w:eastAsia="es-CO"/>
+    </w:rPr>
+  </w:style>
+  <w:style w:type="paragraph" w:customStyle="1" w:styleId="384">
+    <w:name w:val="384"/>
+    <w:basedOn w:val="Normal"/>
+    <w:rsid w:val="009E036C"/>
+    <w:pPr>
+      <w:spacing w:before="100" w:beforeAutospacing="1" w:after="100" w:afterAutospacing="1" w:line="240" w:lineRule="auto"/>
+    </w:pPr>
+    <w:rPr>
+      <w:rFonts w:ascii="Times New Roman" w:eastAsia="Times New Roman" w:hAnsi="Times New Roman" w:cs="Times New Roman"/>
+      <w:sz w:val="24"/>
+      <w:szCs w:val="24"/>
+      <w:lang w:eastAsia="es-CO"/>
+    </w:rPr>
+  </w:style>
+  <w:style w:type="paragraph" w:customStyle="1" w:styleId="410">
+    <w:name w:val="410"/>
+    <w:basedOn w:val="Normal"/>
+    <w:rsid w:val="009E036C"/>
+    <w:pPr>
+      <w:spacing w:before="100" w:beforeAutospacing="1" w:after="100" w:afterAutospacing="1" w:line="240" w:lineRule="auto"/>
+    </w:pPr>
+    <w:rPr>
+      <w:rFonts w:ascii="Times New Roman" w:eastAsia="Times New Roman" w:hAnsi="Times New Roman" w:cs="Times New Roman"/>
+      <w:sz w:val="24"/>
+      <w:szCs w:val="24"/>
+      <w:lang w:eastAsia="es-CO"/>
+    </w:rPr>
+  </w:style>
+  <w:style w:type="paragraph" w:customStyle="1" w:styleId="436">
+    <w:name w:val="436"/>
+    <w:basedOn w:val="Normal"/>
+    <w:rsid w:val="009E036C"/>
+    <w:pPr>
+      <w:spacing w:before="100" w:beforeAutospacing="1" w:after="100" w:afterAutospacing="1" w:line="240" w:lineRule="auto"/>
+    </w:pPr>
+    <w:rPr>
+      <w:rFonts w:ascii="Times New Roman" w:eastAsia="Times New Roman" w:hAnsi="Times New Roman" w:cs="Times New Roman"/>
+      <w:sz w:val="24"/>
+      <w:szCs w:val="24"/>
+      <w:lang w:eastAsia="es-CO"/>
+    </w:rPr>
+  </w:style>
+  <w:style w:type="paragraph" w:customStyle="1" w:styleId="462">
+    <w:name w:val="462"/>
+    <w:basedOn w:val="Normal"/>
+    <w:rsid w:val="009E036C"/>
+    <w:pPr>
+      <w:spacing w:before="100" w:beforeAutospacing="1" w:after="100" w:afterAutospacing="1" w:line="240" w:lineRule="auto"/>
+    </w:pPr>
+    <w:rPr>
+      <w:rFonts w:ascii="Times New Roman" w:eastAsia="Times New Roman" w:hAnsi="Times New Roman" w:cs="Times New Roman"/>
+      <w:sz w:val="24"/>
+      <w:szCs w:val="24"/>
+      <w:lang w:eastAsia="es-CO"/>
+    </w:rPr>
+  </w:style>
+  <w:style w:type="paragraph" w:customStyle="1" w:styleId="488">
+    <w:name w:val="488"/>
+    <w:basedOn w:val="Normal"/>
+    <w:rsid w:val="009E036C"/>
+    <w:pPr>
+      <w:spacing w:before="100" w:beforeAutospacing="1" w:after="100" w:afterAutospacing="1" w:line="240" w:lineRule="auto"/>
+    </w:pPr>
+    <w:rPr>
+      <w:rFonts w:ascii="Times New Roman" w:eastAsia="Times New Roman" w:hAnsi="Times New Roman" w:cs="Times New Roman"/>
+      <w:sz w:val="24"/>
+      <w:szCs w:val="24"/>
+      <w:lang w:eastAsia="es-CO"/>
+    </w:rPr>
+  </w:style>
+  <w:style w:type="paragraph" w:customStyle="1" w:styleId="514">
+    <w:name w:val="514"/>
+    <w:basedOn w:val="Normal"/>
+    <w:rsid w:val="009E036C"/>
+    <w:pPr>
+      <w:spacing w:before="100" w:beforeAutospacing="1" w:after="100" w:afterAutospacing="1" w:line="240" w:lineRule="auto"/>
+    </w:pPr>
+    <w:rPr>
+      <w:rFonts w:ascii="Times New Roman" w:eastAsia="Times New Roman" w:hAnsi="Times New Roman" w:cs="Times New Roman"/>
+      <w:sz w:val="24"/>
+      <w:szCs w:val="24"/>
+      <w:lang w:eastAsia="es-CO"/>
+    </w:rPr>
+  </w:style>
+  <w:style w:type="paragraph" w:customStyle="1" w:styleId="566">
+    <w:name w:val="566"/>
+    <w:basedOn w:val="Normal"/>
+    <w:rsid w:val="009E036C"/>
+    <w:pPr>
+      <w:spacing w:before="100" w:beforeAutospacing="1" w:after="100" w:afterAutospacing="1" w:line="240" w:lineRule="auto"/>
+    </w:pPr>
+    <w:rPr>
+      <w:rFonts w:ascii="Times New Roman" w:eastAsia="Times New Roman" w:hAnsi="Times New Roman" w:cs="Times New Roman"/>
+      <w:sz w:val="24"/>
+      <w:szCs w:val="24"/>
+      <w:lang w:eastAsia="es-CO"/>
+    </w:rPr>
+  </w:style>
+  <w:style w:type="paragraph" w:customStyle="1" w:styleId="592">
+    <w:name w:val="592"/>
+    <w:basedOn w:val="Normal"/>
+    <w:rsid w:val="009E036C"/>
+    <w:pPr>
+      <w:spacing w:before="100" w:beforeAutospacing="1" w:after="100" w:afterAutospacing="1" w:line="240" w:lineRule="auto"/>
+    </w:pPr>
+    <w:rPr>
+      <w:rFonts w:ascii="Times New Roman" w:eastAsia="Times New Roman" w:hAnsi="Times New Roman" w:cs="Times New Roman"/>
+      <w:sz w:val="24"/>
+      <w:szCs w:val="24"/>
+      <w:lang w:eastAsia="es-CO"/>
+    </w:rPr>
+  </w:style>
+  <w:style w:type="paragraph" w:customStyle="1" w:styleId="617">
+    <w:name w:val="617"/>
+    <w:basedOn w:val="Normal"/>
+    <w:rsid w:val="009E036C"/>
+    <w:pPr>
+      <w:spacing w:before="100" w:beforeAutospacing="1" w:after="100" w:afterAutospacing="1" w:line="240" w:lineRule="auto"/>
+    </w:pPr>
+    <w:rPr>
+      <w:rFonts w:ascii="Times New Roman" w:eastAsia="Times New Roman" w:hAnsi="Times New Roman" w:cs="Times New Roman"/>
+      <w:sz w:val="24"/>
+      <w:szCs w:val="24"/>
+      <w:lang w:eastAsia="es-CO"/>
+    </w:rPr>
+  </w:style>
+  <w:style w:type="paragraph" w:customStyle="1" w:styleId="643">
+    <w:name w:val="643"/>
+    <w:basedOn w:val="Normal"/>
+    <w:rsid w:val="009E036C"/>
+    <w:pPr>
+      <w:spacing w:before="100" w:beforeAutospacing="1" w:after="100" w:afterAutospacing="1" w:line="240" w:lineRule="auto"/>
+    </w:pPr>
+    <w:rPr>
+      <w:rFonts w:ascii="Times New Roman" w:eastAsia="Times New Roman" w:hAnsi="Times New Roman" w:cs="Times New Roman"/>
+      <w:sz w:val="24"/>
+      <w:szCs w:val="24"/>
+      <w:lang w:eastAsia="es-CO"/>
+    </w:rPr>
+  </w:style>
+  <w:style w:type="paragraph" w:customStyle="1" w:styleId="669">
+    <w:name w:val="669"/>
+    <w:basedOn w:val="Normal"/>
+    <w:rsid w:val="009E036C"/>
+    <w:pPr>
+      <w:spacing w:before="100" w:beforeAutospacing="1" w:after="100" w:afterAutospacing="1" w:line="240" w:lineRule="auto"/>
+    </w:pPr>
+    <w:rPr>
+      <w:rFonts w:ascii="Times New Roman" w:eastAsia="Times New Roman" w:hAnsi="Times New Roman" w:cs="Times New Roman"/>
+      <w:sz w:val="24"/>
+      <w:szCs w:val="24"/>
+      <w:lang w:eastAsia="es-CO"/>
+    </w:rPr>
+  </w:style>
+  <w:style w:type="paragraph" w:customStyle="1" w:styleId="695">
+    <w:name w:val="695"/>
+    <w:basedOn w:val="Normal"/>
+    <w:rsid w:val="009E036C"/>
+    <w:pPr>
+      <w:spacing w:before="100" w:beforeAutospacing="1" w:after="100" w:afterAutospacing="1" w:line="240" w:lineRule="auto"/>
+    </w:pPr>
+    <w:rPr>
+      <w:rFonts w:ascii="Times New Roman" w:eastAsia="Times New Roman" w:hAnsi="Times New Roman" w:cs="Times New Roman"/>
+      <w:sz w:val="24"/>
+      <w:szCs w:val="24"/>
+      <w:lang w:eastAsia="es-CO"/>
+    </w:rPr>
+  </w:style>
+  <w:style w:type="paragraph" w:customStyle="1" w:styleId="721">
+    <w:name w:val="721"/>
+    <w:basedOn w:val="Normal"/>
+    <w:rsid w:val="009E036C"/>
+    <w:pPr>
+      <w:spacing w:before="100" w:beforeAutospacing="1" w:after="100" w:afterAutospacing="1" w:line="240" w:lineRule="auto"/>
+    </w:pPr>
+    <w:rPr>
+      <w:rFonts w:ascii="Times New Roman" w:eastAsia="Times New Roman" w:hAnsi="Times New Roman" w:cs="Times New Roman"/>
+      <w:sz w:val="24"/>
+      <w:szCs w:val="24"/>
+      <w:lang w:eastAsia="es-CO"/>
+    </w:rPr>
+  </w:style>
+  <w:style w:type="paragraph" w:customStyle="1" w:styleId="773">
+    <w:name w:val="773"/>
+    <w:basedOn w:val="Normal"/>
+    <w:rsid w:val="00A65E84"/>
+    <w:pPr>
+      <w:spacing w:before="100" w:beforeAutospacing="1" w:after="100" w:afterAutospacing="1" w:line="240" w:lineRule="auto"/>
+    </w:pPr>
+    <w:rPr>
+      <w:rFonts w:ascii="Times New Roman" w:eastAsia="Times New Roman" w:hAnsi="Times New Roman" w:cs="Times New Roman"/>
+      <w:sz w:val="24"/>
+      <w:szCs w:val="24"/>
+      <w:lang w:eastAsia="es-CO"/>
+    </w:rPr>
+  </w:style>
+  <w:style w:type="paragraph" w:customStyle="1" w:styleId="799">
+    <w:name w:val="799"/>
+    <w:basedOn w:val="Normal"/>
+    <w:rsid w:val="00A65E84"/>
+    <w:pPr>
+      <w:spacing w:before="100" w:beforeAutospacing="1" w:after="100" w:afterAutospacing="1" w:line="240" w:lineRule="auto"/>
+    </w:pPr>
+    <w:rPr>
+      <w:rFonts w:ascii="Times New Roman" w:eastAsia="Times New Roman" w:hAnsi="Times New Roman" w:cs="Times New Roman"/>
+      <w:sz w:val="24"/>
+      <w:szCs w:val="24"/>
+      <w:lang w:eastAsia="es-CO"/>
+    </w:rPr>
+  </w:style>
+  <w:style w:type="paragraph" w:customStyle="1" w:styleId="824">
+    <w:name w:val="824"/>
+    <w:basedOn w:val="Normal"/>
+    <w:rsid w:val="00A65E84"/>
+    <w:pPr>
+      <w:spacing w:before="100" w:beforeAutospacing="1" w:after="100" w:afterAutospacing="1" w:line="240" w:lineRule="auto"/>
+    </w:pPr>
+    <w:rPr>
+      <w:rFonts w:ascii="Times New Roman" w:eastAsia="Times New Roman" w:hAnsi="Times New Roman" w:cs="Times New Roman"/>
+      <w:sz w:val="24"/>
+      <w:szCs w:val="24"/>
+      <w:lang w:eastAsia="es-CO"/>
+    </w:rPr>
+  </w:style>
+  <w:style w:type="paragraph" w:customStyle="1" w:styleId="850">
+    <w:name w:val="850"/>
+    <w:basedOn w:val="Normal"/>
+    <w:rsid w:val="00A65E84"/>
+    <w:pPr>
+      <w:spacing w:before="100" w:beforeAutospacing="1" w:after="100" w:afterAutospacing="1" w:line="240" w:lineRule="auto"/>
+    </w:pPr>
+    <w:rPr>
+      <w:rFonts w:ascii="Times New Roman" w:eastAsia="Times New Roman" w:hAnsi="Times New Roman" w:cs="Times New Roman"/>
+      <w:sz w:val="24"/>
+      <w:szCs w:val="24"/>
+      <w:lang w:eastAsia="es-CO"/>
+    </w:rPr>
+  </w:style>
+  <w:style w:type="paragraph" w:customStyle="1" w:styleId="876">
+    <w:name w:val="876"/>
+    <w:basedOn w:val="Normal"/>
+    <w:rsid w:val="00A65E84"/>
+    <w:pPr>
+      <w:spacing w:before="100" w:beforeAutospacing="1" w:after="100" w:afterAutospacing="1" w:line="240" w:lineRule="auto"/>
+    </w:pPr>
+    <w:rPr>
+      <w:rFonts w:ascii="Times New Roman" w:eastAsia="Times New Roman" w:hAnsi="Times New Roman" w:cs="Times New Roman"/>
+      <w:sz w:val="24"/>
+      <w:szCs w:val="24"/>
+      <w:lang w:eastAsia="es-CO"/>
+    </w:rPr>
+  </w:style>
+  <w:style w:type="paragraph" w:customStyle="1" w:styleId="902">
+    <w:name w:val="902"/>
+    <w:basedOn w:val="Normal"/>
+    <w:rsid w:val="00A65E84"/>
+    <w:pPr>
+      <w:spacing w:before="100" w:beforeAutospacing="1" w:after="100" w:afterAutospacing="1" w:line="240" w:lineRule="auto"/>
+    </w:pPr>
+    <w:rPr>
+      <w:rFonts w:ascii="Times New Roman" w:eastAsia="Times New Roman" w:hAnsi="Times New Roman" w:cs="Times New Roman"/>
+      <w:sz w:val="24"/>
+      <w:szCs w:val="24"/>
+      <w:lang w:eastAsia="es-CO"/>
+    </w:rPr>
+  </w:style>
+  <w:style w:type="paragraph" w:customStyle="1" w:styleId="928">
+    <w:name w:val="928"/>
+    <w:basedOn w:val="Normal"/>
+    <w:rsid w:val="00A65E84"/>
+    <w:pPr>
+      <w:spacing w:before="100" w:beforeAutospacing="1" w:after="100" w:afterAutospacing="1" w:line="240" w:lineRule="auto"/>
+    </w:pPr>
+    <w:rPr>
+      <w:rFonts w:ascii="Times New Roman" w:eastAsia="Times New Roman" w:hAnsi="Times New Roman" w:cs="Times New Roman"/>
+      <w:sz w:val="24"/>
+      <w:szCs w:val="24"/>
+      <w:lang w:eastAsia="es-CO"/>
+    </w:rPr>
+  </w:style>
+  <w:style w:type="paragraph" w:customStyle="1" w:styleId="954">
+    <w:name w:val="954"/>
+    <w:basedOn w:val="Normal"/>
+    <w:rsid w:val="00A65E84"/>
+    <w:pPr>
+      <w:spacing w:before="100" w:beforeAutospacing="1" w:after="100" w:afterAutospacing="1" w:line="240" w:lineRule="auto"/>
+    </w:pPr>
+    <w:rPr>
+      <w:rFonts w:ascii="Times New Roman" w:eastAsia="Times New Roman" w:hAnsi="Times New Roman" w:cs="Times New Roman"/>
+      <w:sz w:val="24"/>
+      <w:szCs w:val="24"/>
+      <w:lang w:eastAsia="es-CO"/>
+    </w:rPr>
+  </w:style>
+  <w:style w:type="paragraph" w:customStyle="1" w:styleId="1006">
+    <w:name w:val="1006"/>
+    <w:basedOn w:val="Normal"/>
+    <w:rsid w:val="00A65E84"/>
+    <w:pPr>
+      <w:spacing w:before="100" w:beforeAutospacing="1" w:after="100" w:afterAutospacing="1" w:line="240" w:lineRule="auto"/>
+    </w:pPr>
+    <w:rPr>
+      <w:rFonts w:ascii="Times New Roman" w:eastAsia="Times New Roman" w:hAnsi="Times New Roman" w:cs="Times New Roman"/>
+      <w:sz w:val="24"/>
+      <w:szCs w:val="24"/>
+      <w:lang w:eastAsia="es-CO"/>
+    </w:rPr>
+  </w:style>
+  <w:style w:type="paragraph" w:customStyle="1" w:styleId="1031">
+    <w:name w:val="1031"/>
+    <w:basedOn w:val="Normal"/>
+    <w:rsid w:val="00A65E84"/>
+    <w:pPr>
+      <w:spacing w:before="100" w:beforeAutospacing="1" w:after="100" w:afterAutospacing="1" w:line="240" w:lineRule="auto"/>
+    </w:pPr>
+    <w:rPr>
+      <w:rFonts w:ascii="Times New Roman" w:eastAsia="Times New Roman" w:hAnsi="Times New Roman" w:cs="Times New Roman"/>
+      <w:sz w:val="24"/>
+      <w:szCs w:val="24"/>
+      <w:lang w:eastAsia="es-CO"/>
+    </w:rPr>
+  </w:style>
+  <w:style w:type="paragraph" w:customStyle="1" w:styleId="1057">
+    <w:name w:val="1057"/>
+    <w:basedOn w:val="Normal"/>
+    <w:rsid w:val="00A65E84"/>
+    <w:pPr>
+      <w:spacing w:before="100" w:beforeAutospacing="1" w:after="100" w:afterAutospacing="1" w:line="240" w:lineRule="auto"/>
+    </w:pPr>
+    <w:rPr>
+      <w:rFonts w:ascii="Times New Roman" w:eastAsia="Times New Roman" w:hAnsi="Times New Roman" w:cs="Times New Roman"/>
+      <w:sz w:val="24"/>
+      <w:szCs w:val="24"/>
+      <w:lang w:eastAsia="es-CO"/>
+    </w:rPr>
+  </w:style>
+  <w:style w:type="paragraph" w:customStyle="1" w:styleId="1083">
+    <w:name w:val="1083"/>
+    <w:basedOn w:val="Normal"/>
+    <w:rsid w:val="00A65E84"/>
+    <w:pPr>
+      <w:spacing w:before="100" w:beforeAutospacing="1" w:after="100" w:afterAutospacing="1" w:line="240" w:lineRule="auto"/>
+    </w:pPr>
+    <w:rPr>
+      <w:rFonts w:ascii="Times New Roman" w:eastAsia="Times New Roman" w:hAnsi="Times New Roman" w:cs="Times New Roman"/>
+      <w:sz w:val="24"/>
+      <w:szCs w:val="24"/>
+      <w:lang w:eastAsia="es-CO"/>
+    </w:rPr>
+  </w:style>
+  <w:style w:type="paragraph" w:customStyle="1" w:styleId="1109">
+    <w:name w:val="1109"/>
+    <w:basedOn w:val="Normal"/>
+    <w:rsid w:val="00A65E84"/>
+    <w:pPr>
+      <w:spacing w:before="100" w:beforeAutospacing="1" w:after="100" w:afterAutospacing="1" w:line="240" w:lineRule="auto"/>
+    </w:pPr>
+    <w:rPr>
+      <w:rFonts w:ascii="Times New Roman" w:eastAsia="Times New Roman" w:hAnsi="Times New Roman" w:cs="Times New Roman"/>
+      <w:sz w:val="24"/>
+      <w:szCs w:val="24"/>
+      <w:lang w:eastAsia="es-CO"/>
+    </w:rPr>
+  </w:style>
+  <w:style w:type="paragraph" w:customStyle="1" w:styleId="1135">
+    <w:name w:val="1135"/>
+    <w:basedOn w:val="Normal"/>
+    <w:rsid w:val="00A65E84"/>
+    <w:pPr>
+      <w:spacing w:before="100" w:beforeAutospacing="1" w:after="100" w:afterAutospacing="1" w:line="240" w:lineRule="auto"/>
+    </w:pPr>
+    <w:rPr>
+      <w:rFonts w:ascii="Times New Roman" w:eastAsia="Times New Roman" w:hAnsi="Times New Roman" w:cs="Times New Roman"/>
+      <w:sz w:val="24"/>
+      <w:szCs w:val="24"/>
+      <w:lang w:eastAsia="es-CO"/>
+    </w:rPr>
+  </w:style>
+  <w:style w:type="paragraph" w:customStyle="1" w:styleId="1161">
+    <w:name w:val="1161"/>
+    <w:basedOn w:val="Normal"/>
+    <w:rsid w:val="00A65E84"/>
+    <w:pPr>
+      <w:spacing w:before="100" w:beforeAutospacing="1" w:after="100" w:afterAutospacing="1" w:line="240" w:lineRule="auto"/>
+    </w:pPr>
+    <w:rPr>
+      <w:rFonts w:ascii="Times New Roman" w:eastAsia="Times New Roman" w:hAnsi="Times New Roman" w:cs="Times New Roman"/>
+      <w:sz w:val="24"/>
+      <w:szCs w:val="24"/>
+      <w:lang w:eastAsia="es-CO"/>
+    </w:rPr>
+  </w:style>
+  <w:style w:type="paragraph" w:customStyle="1" w:styleId="1187">
+    <w:name w:val="1187"/>
+    <w:basedOn w:val="Normal"/>
+    <w:rsid w:val="00A65E84"/>
+    <w:pPr>
+      <w:spacing w:before="100" w:beforeAutospacing="1" w:after="100" w:afterAutospacing="1" w:line="240" w:lineRule="auto"/>
+    </w:pPr>
+    <w:rPr>
+      <w:rFonts w:ascii="Times New Roman" w:eastAsia="Times New Roman" w:hAnsi="Times New Roman" w:cs="Times New Roman"/>
+      <w:sz w:val="24"/>
+      <w:szCs w:val="24"/>
+      <w:lang w:eastAsia="es-CO"/>
+    </w:rPr>
+  </w:style>
+  <w:style w:type="paragraph" w:customStyle="1" w:styleId="1238">
+    <w:name w:val="1238"/>
+    <w:basedOn w:val="Normal"/>
+    <w:rsid w:val="00F36D04"/>
+    <w:pPr>
+      <w:spacing w:before="100" w:beforeAutospacing="1" w:after="100" w:afterAutospacing="1" w:line="240" w:lineRule="auto"/>
+    </w:pPr>
+    <w:rPr>
+      <w:rFonts w:ascii="Times New Roman" w:eastAsia="Times New Roman" w:hAnsi="Times New Roman" w:cs="Times New Roman"/>
+      <w:sz w:val="24"/>
+      <w:szCs w:val="24"/>
+      <w:lang w:eastAsia="es-CO"/>
+    </w:rPr>
+  </w:style>
+  <w:style w:type="paragraph" w:customStyle="1" w:styleId="1264">
+    <w:name w:val="1264"/>
+    <w:basedOn w:val="Normal"/>
+    <w:rsid w:val="00F36D04"/>
+    <w:pPr>
+      <w:spacing w:before="100" w:beforeAutospacing="1" w:after="100" w:afterAutospacing="1" w:line="240" w:lineRule="auto"/>
+    </w:pPr>
+    <w:rPr>
+      <w:rFonts w:ascii="Times New Roman" w:eastAsia="Times New Roman" w:hAnsi="Times New Roman" w:cs="Times New Roman"/>
+      <w:sz w:val="24"/>
+      <w:szCs w:val="24"/>
+      <w:lang w:eastAsia="es-CO"/>
+    </w:rPr>
+  </w:style>
+  <w:style w:type="paragraph" w:customStyle="1" w:styleId="1290">
+    <w:name w:val="1290"/>
+    <w:basedOn w:val="Normal"/>
+    <w:rsid w:val="00F36D04"/>
+    <w:pPr>
+      <w:spacing w:before="100" w:beforeAutospacing="1" w:after="100" w:afterAutospacing="1" w:line="240" w:lineRule="auto"/>
+    </w:pPr>
+    <w:rPr>
+      <w:rFonts w:ascii="Times New Roman" w:eastAsia="Times New Roman" w:hAnsi="Times New Roman" w:cs="Times New Roman"/>
+      <w:sz w:val="24"/>
+      <w:szCs w:val="24"/>
+      <w:lang w:eastAsia="es-CO"/>
+    </w:rPr>
+  </w:style>
+  <w:style w:type="paragraph" w:customStyle="1" w:styleId="1316">
+    <w:name w:val="1316"/>
+    <w:basedOn w:val="Normal"/>
+    <w:rsid w:val="00F36D04"/>
+    <w:pPr>
+      <w:spacing w:before="100" w:beforeAutospacing="1" w:after="100" w:afterAutospacing="1" w:line="240" w:lineRule="auto"/>
+    </w:pPr>
+    <w:rPr>
+      <w:rFonts w:ascii="Times New Roman" w:eastAsia="Times New Roman" w:hAnsi="Times New Roman" w:cs="Times New Roman"/>
+      <w:sz w:val="24"/>
+      <w:szCs w:val="24"/>
+      <w:lang w:eastAsia="es-CO"/>
+    </w:rPr>
+  </w:style>
+  <w:style w:type="paragraph" w:customStyle="1" w:styleId="133">
+    <w:name w:val="133"/>
+    <w:basedOn w:val="Normal"/>
+    <w:rsid w:val="00F36D04"/>
+    <w:pPr>
+      <w:spacing w:before="100" w:beforeAutospacing="1" w:after="100" w:afterAutospacing="1" w:line="240" w:lineRule="auto"/>
+    </w:pPr>
+    <w:rPr>
+      <w:rFonts w:ascii="Times New Roman" w:eastAsia="Times New Roman" w:hAnsi="Times New Roman" w:cs="Times New Roman"/>
+      <w:sz w:val="24"/>
+      <w:szCs w:val="24"/>
+      <w:lang w:eastAsia="es-CO"/>
+    </w:rPr>
+  </w:style>
+  <w:style w:type="paragraph" w:customStyle="1" w:styleId="159">
+    <w:name w:val="159"/>
+    <w:basedOn w:val="Normal"/>
+    <w:rsid w:val="00F36D04"/>
+    <w:pPr>
+      <w:spacing w:before="100" w:beforeAutospacing="1" w:after="100" w:afterAutospacing="1" w:line="240" w:lineRule="auto"/>
+    </w:pPr>
+    <w:rPr>
+      <w:rFonts w:ascii="Times New Roman" w:eastAsia="Times New Roman" w:hAnsi="Times New Roman" w:cs="Times New Roman"/>
+      <w:sz w:val="24"/>
+      <w:szCs w:val="24"/>
+      <w:lang w:eastAsia="es-CO"/>
+    </w:rPr>
+  </w:style>
+  <w:style w:type="paragraph" w:customStyle="1" w:styleId="185">
+    <w:name w:val="185"/>
+    <w:basedOn w:val="Normal"/>
+    <w:rsid w:val="00F36D04"/>
+    <w:pPr>
+      <w:spacing w:before="100" w:beforeAutospacing="1" w:after="100" w:afterAutospacing="1" w:line="240" w:lineRule="auto"/>
+    </w:pPr>
+    <w:rPr>
+      <w:rFonts w:ascii="Times New Roman" w:eastAsia="Times New Roman" w:hAnsi="Times New Roman" w:cs="Times New Roman"/>
+      <w:sz w:val="24"/>
+      <w:szCs w:val="24"/>
+      <w:lang w:eastAsia="es-CO"/>
+    </w:rPr>
+  </w:style>
+  <w:style w:type="paragraph" w:customStyle="1" w:styleId="236">
+    <w:name w:val="236"/>
+    <w:basedOn w:val="Normal"/>
+    <w:rsid w:val="00F36D04"/>
+    <w:pPr>
+      <w:spacing w:before="100" w:beforeAutospacing="1" w:after="100" w:afterAutospacing="1" w:line="240" w:lineRule="auto"/>
+    </w:pPr>
+    <w:rPr>
+      <w:rFonts w:ascii="Times New Roman" w:eastAsia="Times New Roman" w:hAnsi="Times New Roman" w:cs="Times New Roman"/>
+      <w:sz w:val="24"/>
+      <w:szCs w:val="24"/>
+      <w:lang w:eastAsia="es-CO"/>
+    </w:rPr>
+  </w:style>
+  <w:style w:type="paragraph" w:customStyle="1" w:styleId="262">
+    <w:name w:val="262"/>
+    <w:basedOn w:val="Normal"/>
+    <w:rsid w:val="00F36D04"/>
+    <w:pPr>
+      <w:spacing w:before="100" w:beforeAutospacing="1" w:after="100" w:afterAutospacing="1" w:line="240" w:lineRule="auto"/>
+    </w:pPr>
+    <w:rPr>
+      <w:rFonts w:ascii="Times New Roman" w:eastAsia="Times New Roman" w:hAnsi="Times New Roman" w:cs="Times New Roman"/>
+      <w:sz w:val="24"/>
+      <w:szCs w:val="24"/>
+      <w:lang w:eastAsia="es-CO"/>
+    </w:rPr>
+  </w:style>
+  <w:style w:type="paragraph" w:customStyle="1" w:styleId="314">
+    <w:name w:val="314"/>
+    <w:basedOn w:val="Normal"/>
+    <w:rsid w:val="00F36D04"/>
+    <w:pPr>
+      <w:spacing w:before="100" w:beforeAutospacing="1" w:after="100" w:afterAutospacing="1" w:line="240" w:lineRule="auto"/>
+    </w:pPr>
+    <w:rPr>
+      <w:rFonts w:ascii="Times New Roman" w:eastAsia="Times New Roman" w:hAnsi="Times New Roman" w:cs="Times New Roman"/>
+      <w:sz w:val="24"/>
+      <w:szCs w:val="24"/>
+      <w:lang w:eastAsia="es-CO"/>
+    </w:rPr>
+  </w:style>
+  <w:style w:type="paragraph" w:customStyle="1" w:styleId="340">
+    <w:name w:val="340"/>
+    <w:basedOn w:val="Normal"/>
+    <w:rsid w:val="00F36D04"/>
+    <w:pPr>
+      <w:spacing w:before="100" w:beforeAutospacing="1" w:after="100" w:afterAutospacing="1" w:line="240" w:lineRule="auto"/>
+    </w:pPr>
+    <w:rPr>
+      <w:rFonts w:ascii="Times New Roman" w:eastAsia="Times New Roman" w:hAnsi="Times New Roman" w:cs="Times New Roman"/>
+      <w:sz w:val="24"/>
+      <w:szCs w:val="24"/>
+      <w:lang w:eastAsia="es-CO"/>
+    </w:rPr>
+  </w:style>
+  <w:style w:type="paragraph" w:customStyle="1" w:styleId="365">
+    <w:name w:val="365"/>
+    <w:basedOn w:val="Normal"/>
+    <w:rsid w:val="00F36D04"/>
+    <w:pPr>
+      <w:spacing w:before="100" w:beforeAutospacing="1" w:after="100" w:afterAutospacing="1" w:line="240" w:lineRule="auto"/>
+    </w:pPr>
+    <w:rPr>
+      <w:rFonts w:ascii="Times New Roman" w:eastAsia="Times New Roman" w:hAnsi="Times New Roman" w:cs="Times New Roman"/>
+      <w:sz w:val="24"/>
+      <w:szCs w:val="24"/>
+      <w:lang w:eastAsia="es-CO"/>
+    </w:rPr>
+  </w:style>
+  <w:style w:type="paragraph" w:customStyle="1" w:styleId="417">
+    <w:name w:val="417"/>
+    <w:basedOn w:val="Normal"/>
+    <w:rsid w:val="00F36D04"/>
+    <w:pPr>
+      <w:spacing w:before="100" w:beforeAutospacing="1" w:after="100" w:afterAutospacing="1" w:line="240" w:lineRule="auto"/>
+    </w:pPr>
+    <w:rPr>
+      <w:rFonts w:ascii="Times New Roman" w:eastAsia="Times New Roman" w:hAnsi="Times New Roman" w:cs="Times New Roman"/>
+      <w:sz w:val="24"/>
+      <w:szCs w:val="24"/>
+      <w:lang w:eastAsia="es-CO"/>
+    </w:rPr>
+  </w:style>
+  <w:style w:type="paragraph" w:customStyle="1" w:styleId="443">
+    <w:name w:val="443"/>
+    <w:basedOn w:val="Normal"/>
+    <w:rsid w:val="00F36D04"/>
+    <w:pPr>
+      <w:spacing w:before="100" w:beforeAutospacing="1" w:after="100" w:afterAutospacing="1" w:line="240" w:lineRule="auto"/>
+    </w:pPr>
+    <w:rPr>
+      <w:rFonts w:ascii="Times New Roman" w:eastAsia="Times New Roman" w:hAnsi="Times New Roman" w:cs="Times New Roman"/>
+      <w:sz w:val="24"/>
+      <w:szCs w:val="24"/>
+      <w:lang w:eastAsia="es-CO"/>
+    </w:rPr>
+  </w:style>
+  <w:style w:type="paragraph" w:customStyle="1" w:styleId="495">
+    <w:name w:val="495"/>
+    <w:basedOn w:val="Normal"/>
+    <w:rsid w:val="00F36D04"/>
+    <w:pPr>
+      <w:spacing w:before="100" w:beforeAutospacing="1" w:after="100" w:afterAutospacing="1" w:line="240" w:lineRule="auto"/>
+    </w:pPr>
+    <w:rPr>
+      <w:rFonts w:ascii="Times New Roman" w:eastAsia="Times New Roman" w:hAnsi="Times New Roman" w:cs="Times New Roman"/>
+      <w:sz w:val="24"/>
+      <w:szCs w:val="24"/>
+      <w:lang w:eastAsia="es-CO"/>
+    </w:rPr>
+  </w:style>
+  <w:style w:type="paragraph" w:customStyle="1" w:styleId="521">
+    <w:name w:val="521"/>
+    <w:basedOn w:val="Normal"/>
+    <w:rsid w:val="00F36D04"/>
+    <w:pPr>
+      <w:spacing w:before="100" w:beforeAutospacing="1" w:after="100" w:afterAutospacing="1" w:line="240" w:lineRule="auto"/>
+    </w:pPr>
+    <w:rPr>
+      <w:rFonts w:ascii="Times New Roman" w:eastAsia="Times New Roman" w:hAnsi="Times New Roman" w:cs="Times New Roman"/>
+      <w:sz w:val="24"/>
+      <w:szCs w:val="24"/>
+      <w:lang w:eastAsia="es-CO"/>
+    </w:rPr>
+  </w:style>
+  <w:style w:type="paragraph" w:customStyle="1" w:styleId="572">
+    <w:name w:val="572"/>
+    <w:basedOn w:val="Normal"/>
+    <w:rsid w:val="003F3289"/>
+    <w:pPr>
+      <w:spacing w:before="100" w:beforeAutospacing="1" w:after="100" w:afterAutospacing="1" w:line="240" w:lineRule="auto"/>
+    </w:pPr>
+    <w:rPr>
+      <w:rFonts w:ascii="Times New Roman" w:eastAsia="Times New Roman" w:hAnsi="Times New Roman" w:cs="Times New Roman"/>
+      <w:sz w:val="24"/>
+      <w:szCs w:val="24"/>
+      <w:lang w:eastAsia="es-CO"/>
+    </w:rPr>
+  </w:style>
+  <w:style w:type="paragraph" w:customStyle="1" w:styleId="598">
+    <w:name w:val="598"/>
+    <w:basedOn w:val="Normal"/>
+    <w:rsid w:val="003F3289"/>
+    <w:pPr>
+      <w:spacing w:before="100" w:beforeAutospacing="1" w:after="100" w:afterAutospacing="1" w:line="240" w:lineRule="auto"/>
+    </w:pPr>
+    <w:rPr>
+      <w:rFonts w:ascii="Times New Roman" w:eastAsia="Times New Roman" w:hAnsi="Times New Roman" w:cs="Times New Roman"/>
+      <w:sz w:val="24"/>
+      <w:szCs w:val="24"/>
+      <w:lang w:eastAsia="es-CO"/>
+    </w:rPr>
+  </w:style>
+  <w:style w:type="paragraph" w:customStyle="1" w:styleId="650">
+    <w:name w:val="650"/>
+    <w:basedOn w:val="Normal"/>
+    <w:rsid w:val="003F3289"/>
+    <w:pPr>
+      <w:spacing w:before="100" w:beforeAutospacing="1" w:after="100" w:afterAutospacing="1" w:line="240" w:lineRule="auto"/>
+    </w:pPr>
+    <w:rPr>
+      <w:rFonts w:ascii="Times New Roman" w:eastAsia="Times New Roman" w:hAnsi="Times New Roman" w:cs="Times New Roman"/>
+      <w:sz w:val="24"/>
+      <w:szCs w:val="24"/>
+      <w:lang w:eastAsia="es-CO"/>
+    </w:rPr>
+  </w:style>
+  <w:style w:type="paragraph" w:customStyle="1" w:styleId="676">
+    <w:name w:val="676"/>
+    <w:basedOn w:val="Normal"/>
+    <w:rsid w:val="003F3289"/>
+    <w:pPr>
+      <w:spacing w:before="100" w:beforeAutospacing="1" w:after="100" w:afterAutospacing="1" w:line="240" w:lineRule="auto"/>
+    </w:pPr>
+    <w:rPr>
+      <w:rFonts w:ascii="Times New Roman" w:eastAsia="Times New Roman" w:hAnsi="Times New Roman" w:cs="Times New Roman"/>
+      <w:sz w:val="24"/>
+      <w:szCs w:val="24"/>
+      <w:lang w:eastAsia="es-CO"/>
+    </w:rPr>
+  </w:style>
+  <w:style w:type="paragraph" w:customStyle="1" w:styleId="728">
+    <w:name w:val="728"/>
+    <w:basedOn w:val="Normal"/>
+    <w:rsid w:val="003F3289"/>
+    <w:pPr>
+      <w:spacing w:before="100" w:beforeAutospacing="1" w:after="100" w:afterAutospacing="1" w:line="240" w:lineRule="auto"/>
+    </w:pPr>
+    <w:rPr>
+      <w:rFonts w:ascii="Times New Roman" w:eastAsia="Times New Roman" w:hAnsi="Times New Roman" w:cs="Times New Roman"/>
+      <w:sz w:val="24"/>
+      <w:szCs w:val="24"/>
+      <w:lang w:eastAsia="es-CO"/>
+    </w:rPr>
+  </w:style>
+  <w:style w:type="paragraph" w:customStyle="1" w:styleId="754">
+    <w:name w:val="754"/>
+    <w:basedOn w:val="Normal"/>
+    <w:rsid w:val="003F3289"/>
+    <w:pPr>
+      <w:spacing w:before="100" w:beforeAutospacing="1" w:after="100" w:afterAutospacing="1" w:line="240" w:lineRule="auto"/>
+    </w:pPr>
+    <w:rPr>
+      <w:rFonts w:ascii="Times New Roman" w:eastAsia="Times New Roman" w:hAnsi="Times New Roman" w:cs="Times New Roman"/>
+      <w:sz w:val="24"/>
+      <w:szCs w:val="24"/>
+      <w:lang w:eastAsia="es-CO"/>
+    </w:rPr>
+  </w:style>
+  <w:style w:type="paragraph" w:customStyle="1" w:styleId="779">
+    <w:name w:val="779"/>
+    <w:basedOn w:val="Normal"/>
+    <w:rsid w:val="003F3289"/>
+    <w:pPr>
+      <w:spacing w:before="100" w:beforeAutospacing="1" w:after="100" w:afterAutospacing="1" w:line="240" w:lineRule="auto"/>
+    </w:pPr>
+    <w:rPr>
+      <w:rFonts w:ascii="Times New Roman" w:eastAsia="Times New Roman" w:hAnsi="Times New Roman" w:cs="Times New Roman"/>
+      <w:sz w:val="24"/>
+      <w:szCs w:val="24"/>
+      <w:lang w:eastAsia="es-CO"/>
+    </w:rPr>
+  </w:style>
+  <w:style w:type="paragraph" w:customStyle="1" w:styleId="831">
+    <w:name w:val="831"/>
+    <w:basedOn w:val="Normal"/>
+    <w:rsid w:val="003F3289"/>
+    <w:pPr>
+      <w:spacing w:before="100" w:beforeAutospacing="1" w:after="100" w:afterAutospacing="1" w:line="240" w:lineRule="auto"/>
+    </w:pPr>
+    <w:rPr>
+      <w:rFonts w:ascii="Times New Roman" w:eastAsia="Times New Roman" w:hAnsi="Times New Roman" w:cs="Times New Roman"/>
+      <w:sz w:val="24"/>
+      <w:szCs w:val="24"/>
+      <w:lang w:eastAsia="es-CO"/>
+    </w:rPr>
+  </w:style>
+  <w:style w:type="paragraph" w:customStyle="1" w:styleId="857">
+    <w:name w:val="857"/>
+    <w:basedOn w:val="Normal"/>
+    <w:rsid w:val="003F3289"/>
+    <w:pPr>
+      <w:spacing w:before="100" w:beforeAutospacing="1" w:after="100" w:afterAutospacing="1" w:line="240" w:lineRule="auto"/>
+    </w:pPr>
+    <w:rPr>
+      <w:rFonts w:ascii="Times New Roman" w:eastAsia="Times New Roman" w:hAnsi="Times New Roman" w:cs="Times New Roman"/>
+      <w:sz w:val="24"/>
+      <w:szCs w:val="24"/>
+      <w:lang w:eastAsia="es-CO"/>
+    </w:rPr>
+  </w:style>
+  <w:style w:type="paragraph" w:customStyle="1" w:styleId="909">
+    <w:name w:val="909"/>
+    <w:basedOn w:val="Normal"/>
+    <w:rsid w:val="003F3289"/>
+    <w:pPr>
+      <w:spacing w:before="100" w:beforeAutospacing="1" w:after="100" w:afterAutospacing="1" w:line="240" w:lineRule="auto"/>
+    </w:pPr>
+    <w:rPr>
+      <w:rFonts w:ascii="Times New Roman" w:eastAsia="Times New Roman" w:hAnsi="Times New Roman" w:cs="Times New Roman"/>
+      <w:sz w:val="24"/>
+      <w:szCs w:val="24"/>
+      <w:lang w:eastAsia="es-CO"/>
+    </w:rPr>
+  </w:style>
+  <w:style w:type="paragraph" w:customStyle="1" w:styleId="935">
+    <w:name w:val="935"/>
+    <w:basedOn w:val="Normal"/>
+    <w:rsid w:val="003F3289"/>
+    <w:pPr>
+      <w:spacing w:before="100" w:beforeAutospacing="1" w:after="100" w:afterAutospacing="1" w:line="240" w:lineRule="auto"/>
+    </w:pPr>
+    <w:rPr>
+      <w:rFonts w:ascii="Times New Roman" w:eastAsia="Times New Roman" w:hAnsi="Times New Roman" w:cs="Times New Roman"/>
+      <w:sz w:val="24"/>
+      <w:szCs w:val="24"/>
+      <w:lang w:eastAsia="es-CO"/>
+    </w:rPr>
+  </w:style>
+  <w:style w:type="paragraph" w:customStyle="1" w:styleId="961">
+    <w:name w:val="961"/>
+    <w:basedOn w:val="Normal"/>
+    <w:rsid w:val="003F3289"/>
+    <w:pPr>
+      <w:spacing w:before="100" w:beforeAutospacing="1" w:after="100" w:afterAutospacing="1" w:line="240" w:lineRule="auto"/>
+    </w:pPr>
+    <w:rPr>
+      <w:rFonts w:ascii="Times New Roman" w:eastAsia="Times New Roman" w:hAnsi="Times New Roman" w:cs="Times New Roman"/>
+      <w:sz w:val="24"/>
+      <w:szCs w:val="24"/>
+      <w:lang w:eastAsia="es-CO"/>
+    </w:rPr>
+  </w:style>
+  <w:style w:type="paragraph" w:customStyle="1" w:styleId="987">
+    <w:name w:val="987"/>
+    <w:basedOn w:val="Normal"/>
+    <w:rsid w:val="003F3289"/>
+    <w:pPr>
+      <w:spacing w:before="100" w:beforeAutospacing="1" w:after="100" w:afterAutospacing="1" w:line="240" w:lineRule="auto"/>
+    </w:pPr>
+    <w:rPr>
+      <w:rFonts w:ascii="Times New Roman" w:eastAsia="Times New Roman" w:hAnsi="Times New Roman" w:cs="Times New Roman"/>
+      <w:sz w:val="24"/>
+      <w:szCs w:val="24"/>
+      <w:lang w:eastAsia="es-CO"/>
+    </w:rPr>
+  </w:style>
+  <w:style w:type="paragraph" w:customStyle="1" w:styleId="1013">
+    <w:name w:val="1013"/>
+    <w:basedOn w:val="Normal"/>
+    <w:rsid w:val="003F3289"/>
+    <w:pPr>
+      <w:spacing w:before="100" w:beforeAutospacing="1" w:after="100" w:afterAutospacing="1" w:line="240" w:lineRule="auto"/>
+    </w:pPr>
+    <w:rPr>
+      <w:rFonts w:ascii="Times New Roman" w:eastAsia="Times New Roman" w:hAnsi="Times New Roman" w:cs="Times New Roman"/>
+      <w:sz w:val="24"/>
+      <w:szCs w:val="24"/>
+      <w:lang w:eastAsia="es-CO"/>
+    </w:rPr>
+  </w:style>
+  <w:style w:type="paragraph" w:customStyle="1" w:styleId="1064">
+    <w:name w:val="1064"/>
+    <w:basedOn w:val="Normal"/>
+    <w:rsid w:val="003F3289"/>
+    <w:pPr>
+      <w:spacing w:before="100" w:beforeAutospacing="1" w:after="100" w:afterAutospacing="1" w:line="240" w:lineRule="auto"/>
+    </w:pPr>
+    <w:rPr>
+      <w:rFonts w:ascii="Times New Roman" w:eastAsia="Times New Roman" w:hAnsi="Times New Roman" w:cs="Times New Roman"/>
+      <w:sz w:val="24"/>
+      <w:szCs w:val="24"/>
+      <w:lang w:eastAsia="es-CO"/>
+    </w:rPr>
+  </w:style>
+  <w:style w:type="paragraph" w:customStyle="1" w:styleId="1090">
+    <w:name w:val="1090"/>
+    <w:basedOn w:val="Normal"/>
+    <w:rsid w:val="003F3289"/>
+    <w:pPr>
+      <w:spacing w:before="100" w:beforeAutospacing="1" w:after="100" w:afterAutospacing="1" w:line="240" w:lineRule="auto"/>
+    </w:pPr>
+    <w:rPr>
+      <w:rFonts w:ascii="Times New Roman" w:eastAsia="Times New Roman" w:hAnsi="Times New Roman" w:cs="Times New Roman"/>
+      <w:sz w:val="24"/>
+      <w:szCs w:val="24"/>
+      <w:lang w:eastAsia="es-CO"/>
+    </w:rPr>
+  </w:style>
 </w:styles>
 </file>
 

</xml_diff>